<commit_message>
Updated Relazione and animation file
</commit_message>
<xml_diff>
--- a/relazioni/Relazione ISI (EKF e UKF).docx
+++ b/relazioni/Relazione ISI (EKF e UKF).docx
@@ -1643,7 +1643,25 @@
           <w:sz w:val="24"/>
           <w:szCs w:val="24"/>
         </w:rPr>
-        <w:t xml:space="preserve">Abbiamo aggiunto 2 integratori di tipo discreto così che da poter </w:t>
+        <w:t xml:space="preserve">Abbiamo aggiunto </w:t>
+      </w:r>
+      <w:proofErr w:type="gramStart"/>
+      <w:r>
+        <w:rPr>
+          <w:rFonts w:eastAsiaTheme="minorEastAsia"/>
+          <w:sz w:val="24"/>
+          <w:szCs w:val="24"/>
+        </w:rPr>
+        <w:t>2</w:t>
+      </w:r>
+      <w:proofErr w:type="gramEnd"/>
+      <w:r>
+        <w:rPr>
+          <w:rFonts w:eastAsiaTheme="minorEastAsia"/>
+          <w:sz w:val="24"/>
+          <w:szCs w:val="24"/>
+        </w:rPr>
+        <w:t xml:space="preserve"> integratori di tipo discreto così che da poter </w:t>
       </w:r>
       <w:r>
         <w:rPr>
@@ -3394,6 +3412,9 @@
         <w:keepNext/>
       </w:pPr>
       <w:r>
+        <w:rPr>
+          <w:noProof/>
+        </w:rPr>
         <w:drawing>
           <wp:inline distT="0" distB="0" distL="0" distR="0" wp14:anchorId="78AC551F" wp14:editId="10829758">
             <wp:extent cx="6120130" cy="2313305"/>
@@ -3463,10 +3484,7 @@
         <w:t>6</w:t>
       </w:r>
       <w:r>
-        <w:t xml:space="preserve"> </w:t>
-      </w:r>
-      <w:r>
-        <w:t>– Differenza tra stima EKF e lo stato vero del sistema</w:t>
+        <w:t xml:space="preserve"> – Differenza tra stima EKF e lo stato vero del sistema</w:t>
       </w:r>
     </w:p>
     <w:p>
@@ -3572,7 +3590,25 @@
           <w:sz w:val="24"/>
           <w:szCs w:val="24"/>
         </w:rPr>
-        <w:t>tra il modello utilizzato per il filtro e il sistema vero, abbiamo controllato se le innovazioni delle 3 misure dei sensori fossero dei rumori bianchi:</w:t>
+        <w:t xml:space="preserve">tra il modello utilizzato per il filtro e il sistema vero, abbiamo controllato se le innovazioni delle </w:t>
+      </w:r>
+      <w:proofErr w:type="gramStart"/>
+      <w:r>
+        <w:rPr>
+          <w:rFonts w:eastAsiaTheme="minorEastAsia"/>
+          <w:sz w:val="24"/>
+          <w:szCs w:val="24"/>
+        </w:rPr>
+        <w:t>3</w:t>
+      </w:r>
+      <w:proofErr w:type="gramEnd"/>
+      <w:r>
+        <w:rPr>
+          <w:rFonts w:eastAsiaTheme="minorEastAsia"/>
+          <w:sz w:val="24"/>
+          <w:szCs w:val="24"/>
+        </w:rPr>
+        <w:t xml:space="preserve"> misure dei sensori fossero dei rumori bianchi:</w:t>
       </w:r>
     </w:p>
     <w:p>
@@ -3581,6 +3617,7 @@
       </w:pPr>
       <w:r>
         <w:rPr>
+          <w:noProof/>
           <w:sz w:val="24"/>
           <w:szCs w:val="24"/>
         </w:rPr>
@@ -3653,10 +3690,7 @@
         <w:t>7</w:t>
       </w:r>
       <w:r>
-        <w:t xml:space="preserve"> – </w:t>
-      </w:r>
-      <w:r>
-        <w:t>Innovazione delle misure dei sensori</w:t>
+        <w:t xml:space="preserve"> – Innovazione delle misure dei sensori</w:t>
       </w:r>
     </w:p>
     <w:p>
@@ -3770,6 +3804,529 @@
           <w:szCs w:val="32"/>
         </w:rPr>
         <w:t>KF)</w:t>
+      </w:r>
+    </w:p>
+    <w:p/>
+    <w:p/>
+    <w:p/>
+    <w:p/>
+    <w:p/>
+    <w:p/>
+    <w:p/>
+    <w:p/>
+    <w:p/>
+    <w:p/>
+    <w:p/>
+    <w:p/>
+    <w:p/>
+    <w:p/>
+    <w:p/>
+    <w:p/>
+    <w:p/>
+    <w:p/>
+    <w:p/>
+    <w:p/>
+    <w:p/>
+    <w:p/>
+    <w:p/>
+    <w:p/>
+    <w:p/>
+    <w:p/>
+    <w:p/>
+    <w:p/>
+    <w:p/>
+    <w:p/>
+    <w:p>
+      <w:pPr>
+        <w:rPr>
+          <w:rFonts w:eastAsiaTheme="minorEastAsia"/>
+          <w:b/>
+          <w:bCs/>
+          <w:sz w:val="28"/>
+          <w:szCs w:val="28"/>
+        </w:rPr>
+      </w:pPr>
+      <w:r>
+        <w:rPr>
+          <w:rFonts w:eastAsiaTheme="minorEastAsia"/>
+          <w:b/>
+          <w:bCs/>
+          <w:sz w:val="28"/>
+          <w:szCs w:val="28"/>
+        </w:rPr>
+        <w:lastRenderedPageBreak/>
+        <w:t>EKF con Smoother</w:t>
+      </w:r>
+    </w:p>
+    <w:p>
+      <w:pPr>
+        <w:rPr>
+          <w:sz w:val="24"/>
+          <w:szCs w:val="24"/>
+        </w:rPr>
+      </w:pPr>
+      <w:r>
+        <w:rPr>
+          <w:sz w:val="24"/>
+          <w:szCs w:val="24"/>
+        </w:rPr>
+        <w:t>In questa parte</w:t>
+      </w:r>
+      <w:r>
+        <w:rPr>
+          <w:sz w:val="24"/>
+          <w:szCs w:val="24"/>
+        </w:rPr>
+        <w:t xml:space="preserve"> andremo a vedere una variante del filtro EKF con stima regolarizzata a posteriori della simulazione (dato che la stima regolarizzata non può essere fatta in real time, ma solo a posteriori dell’esperimento).</w:t>
+      </w:r>
+      <w:r>
+        <w:rPr>
+          <w:sz w:val="24"/>
+          <w:szCs w:val="24"/>
+        </w:rPr>
+        <w:t xml:space="preserve"> </w:t>
+      </w:r>
+      <w:r>
+        <w:rPr>
+          <w:sz w:val="24"/>
+          <w:szCs w:val="24"/>
+        </w:rPr>
+        <w:t>Il codice usato per la regolarizzazione della stima è il seguente:</w:t>
+      </w:r>
+    </w:p>
+    <w:p>
+      <w:pPr>
+        <w:keepNext/>
+      </w:pPr>
+      <w:r>
+        <w:rPr>
+          <w:noProof/>
+        </w:rPr>
+        <w:drawing>
+          <wp:inline distT="0" distB="0" distL="0" distR="0" wp14:anchorId="6266075D" wp14:editId="7F3575D0">
+            <wp:extent cx="6118860" cy="4678680"/>
+            <wp:effectExtent l="0" t="0" r="0" b="7620"/>
+            <wp:docPr id="447008361" name="Immagine 1" descr="Immagine che contiene testo, schermata, Carattere, documento&#10;&#10;Descrizione generata automaticamente"/>
+            <wp:cNvGraphicFramePr>
+              <a:graphicFrameLocks xmlns:a="http://schemas.openxmlformats.org/drawingml/2006/main" noChangeAspect="1"/>
+            </wp:cNvGraphicFramePr>
+            <a:graphic xmlns:a="http://schemas.openxmlformats.org/drawingml/2006/main">
+              <a:graphicData uri="http://schemas.openxmlformats.org/drawingml/2006/picture">
+                <pic:pic xmlns:pic="http://schemas.openxmlformats.org/drawingml/2006/picture">
+                  <pic:nvPicPr>
+                    <pic:cNvPr id="447008361" name="Immagine 1" descr="Immagine che contiene testo, schermata, Carattere, documento&#10;&#10;Descrizione generata automaticamente"/>
+                    <pic:cNvPicPr>
+                      <a:picLocks noChangeAspect="1" noChangeArrowheads="1"/>
+                    </pic:cNvPicPr>
+                  </pic:nvPicPr>
+                  <pic:blipFill>
+                    <a:blip r:embed="rId13">
+                      <a:extLst>
+                        <a:ext uri="{28A0092B-C50C-407E-A947-70E740481C1C}">
+                          <a14:useLocalDpi xmlns:a14="http://schemas.microsoft.com/office/drawing/2010/main" val="0"/>
+                        </a:ext>
+                      </a:extLst>
+                    </a:blip>
+                    <a:srcRect/>
+                    <a:stretch>
+                      <a:fillRect/>
+                    </a:stretch>
+                  </pic:blipFill>
+                  <pic:spPr bwMode="auto">
+                    <a:xfrm>
+                      <a:off x="0" y="0"/>
+                      <a:ext cx="6118860" cy="4678680"/>
+                    </a:xfrm>
+                    <a:prstGeom prst="rect">
+                      <a:avLst/>
+                    </a:prstGeom>
+                    <a:noFill/>
+                    <a:ln>
+                      <a:noFill/>
+                    </a:ln>
+                  </pic:spPr>
+                </pic:pic>
+              </a:graphicData>
+            </a:graphic>
+          </wp:inline>
+        </w:drawing>
+      </w:r>
+    </w:p>
+    <w:p>
+      <w:pPr>
+        <w:pStyle w:val="Didascalia"/>
+        <w:jc w:val="center"/>
+      </w:pPr>
+      <w:r>
+        <w:rPr>
+          <w:b/>
+          <w:bCs/>
+        </w:rPr>
+        <w:t>Figura 3.8</w:t>
+      </w:r>
+      <w:r>
+        <w:t xml:space="preserve"> – </w:t>
+      </w:r>
+      <w:r>
+        <w:t>Codice per la Regolarizzazione della stima</w:t>
+      </w:r>
+    </w:p>
+    <w:p>
+      <w:pPr>
+        <w:pStyle w:val="Didascalia"/>
+        <w:rPr>
+          <w:sz w:val="24"/>
+          <w:szCs w:val="24"/>
+        </w:rPr>
+      </w:pPr>
+      <w:r>
+        <w:rPr>
+          <w:sz w:val="24"/>
+          <w:szCs w:val="24"/>
+        </w:rPr>
+        <w:br/>
+      </w:r>
+      <w:r>
+        <w:rPr>
+          <w:i w:val="0"/>
+          <w:iCs w:val="0"/>
+          <w:color w:val="auto"/>
+          <w:sz w:val="24"/>
+          <w:szCs w:val="24"/>
+        </w:rPr>
+        <w:t>Come risultato ci aspettiamo di trovare una stima migliore rispetto a quella dell’EKF visto in precedenza, dato che facciamo una stima dello stato con tutte le misure dell’uscita della simulazione (quindi a parità di simulazione, ho maggiori informazioni).</w:t>
+      </w:r>
+      <w:r>
+        <w:rPr>
+          <w:sz w:val="24"/>
+          <w:szCs w:val="24"/>
+        </w:rPr>
+        <w:br/>
+      </w:r>
+    </w:p>
+    <w:p>
+      <w:pPr>
+        <w:rPr>
+          <w:rFonts w:eastAsiaTheme="minorEastAsia"/>
+          <w:sz w:val="24"/>
+          <w:szCs w:val="24"/>
+        </w:rPr>
+      </w:pPr>
+      <w:r>
+        <w:rPr>
+          <w:sz w:val="24"/>
+          <w:szCs w:val="24"/>
+        </w:rPr>
+        <w:t>Infatti</w:t>
+      </w:r>
+      <w:r>
+        <w:rPr>
+          <w:sz w:val="24"/>
+          <w:szCs w:val="24"/>
+        </w:rPr>
+        <w:t>,</w:t>
+      </w:r>
+      <w:r>
+        <w:rPr>
+          <w:sz w:val="24"/>
+          <w:szCs w:val="24"/>
+        </w:rPr>
+        <w:t xml:space="preserve"> il risultato</w:t>
+      </w:r>
+      <w:r>
+        <w:rPr>
+          <w:sz w:val="24"/>
+          <w:szCs w:val="24"/>
+        </w:rPr>
+        <w:t xml:space="preserve"> </w:t>
+      </w:r>
+      <w:r>
+        <w:rPr>
+          <w:sz w:val="24"/>
+          <w:szCs w:val="24"/>
+        </w:rPr>
+        <w:t xml:space="preserve">ottenuto per la stima di </w:t>
+      </w:r>
+      <m:oMath>
+        <m:r>
+          <w:rPr>
+            <w:rFonts w:ascii="Cambria Math" w:hAnsi="Cambria Math"/>
+            <w:sz w:val="24"/>
+            <w:szCs w:val="24"/>
+          </w:rPr>
+          <m:t>ϑ</m:t>
+        </m:r>
+      </m:oMath>
+      <w:r>
+        <w:rPr>
+          <w:rFonts w:eastAsiaTheme="minorEastAsia"/>
+          <w:sz w:val="24"/>
+          <w:szCs w:val="24"/>
+        </w:rPr>
+        <w:t xml:space="preserve"> e </w:t>
+      </w:r>
+      <m:oMath>
+        <m:r>
+          <w:rPr>
+            <w:rFonts w:ascii="Cambria Math" w:eastAsiaTheme="minorEastAsia" w:hAnsi="Cambria Math"/>
+            <w:sz w:val="24"/>
+            <w:szCs w:val="24"/>
+          </w:rPr>
+          <m:t>x</m:t>
+        </m:r>
+      </m:oMath>
+      <w:r>
+        <w:rPr>
+          <w:sz w:val="24"/>
+          <w:szCs w:val="24"/>
+        </w:rPr>
+        <w:t>, comparato con il precedente EKF,</w:t>
+      </w:r>
+      <w:r>
+        <w:rPr>
+          <w:rFonts w:eastAsiaTheme="minorEastAsia"/>
+          <w:sz w:val="24"/>
+          <w:szCs w:val="24"/>
+        </w:rPr>
+        <w:t xml:space="preserve"> è il seguente:</w:t>
+      </w:r>
+    </w:p>
+    <w:p>
+      <w:pPr>
+        <w:keepNext/>
+      </w:pPr>
+      <w:r>
+        <w:rPr>
+          <w:sz w:val="24"/>
+          <w:szCs w:val="24"/>
+        </w:rPr>
+        <w:drawing>
+          <wp:inline distT="0" distB="0" distL="0" distR="0" wp14:anchorId="08FE4EED" wp14:editId="16E38D4A">
+            <wp:extent cx="6120130" cy="1257300"/>
+            <wp:effectExtent l="0" t="0" r="0" b="0"/>
+            <wp:docPr id="61430686" name="Immagine 1" descr="Immagine che contiene linea, testo, Diagramma, diagramma&#10;&#10;Descrizione generata automaticamente"/>
+            <wp:cNvGraphicFramePr>
+              <a:graphicFrameLocks xmlns:a="http://schemas.openxmlformats.org/drawingml/2006/main" noChangeAspect="1"/>
+            </wp:cNvGraphicFramePr>
+            <a:graphic xmlns:a="http://schemas.openxmlformats.org/drawingml/2006/main">
+              <a:graphicData uri="http://schemas.openxmlformats.org/drawingml/2006/picture">
+                <pic:pic xmlns:pic="http://schemas.openxmlformats.org/drawingml/2006/picture">
+                  <pic:nvPicPr>
+                    <pic:cNvPr id="61430686" name="Immagine 1" descr="Immagine che contiene linea, testo, Diagramma, diagramma&#10;&#10;Descrizione generata automaticamente"/>
+                    <pic:cNvPicPr/>
+                  </pic:nvPicPr>
+                  <pic:blipFill>
+                    <a:blip r:embed="rId14"/>
+                    <a:stretch>
+                      <a:fillRect/>
+                    </a:stretch>
+                  </pic:blipFill>
+                  <pic:spPr>
+                    <a:xfrm>
+                      <a:off x="0" y="0"/>
+                      <a:ext cx="6120130" cy="1257300"/>
+                    </a:xfrm>
+                    <a:prstGeom prst="rect">
+                      <a:avLst/>
+                    </a:prstGeom>
+                  </pic:spPr>
+                </pic:pic>
+              </a:graphicData>
+            </a:graphic>
+          </wp:inline>
+        </w:drawing>
+      </w:r>
+    </w:p>
+    <w:p>
+      <w:pPr>
+        <w:pStyle w:val="Didascalia"/>
+        <w:jc w:val="center"/>
+      </w:pPr>
+      <w:r>
+        <w:rPr>
+          <w:b/>
+          <w:bCs/>
+        </w:rPr>
+        <w:t>Figura 3.</w:t>
+      </w:r>
+      <w:r>
+        <w:rPr>
+          <w:b/>
+          <w:bCs/>
+        </w:rPr>
+        <w:t>9</w:t>
+      </w:r>
+      <w:r>
+        <w:t xml:space="preserve"> </w:t>
+      </w:r>
+      <w:r>
+        <w:t>–</w:t>
+      </w:r>
+      <w:r>
+        <w:t xml:space="preserve"> </w:t>
+      </w:r>
+      <w:r>
+        <w:t>Confronto EKF e EKF con Smoother nel caso di ingresso a 500N e condizioni iniziali nulle (10 secondi)</w:t>
+      </w:r>
+    </w:p>
+    <w:p>
+      <w:pPr>
+        <w:rPr>
+          <w:rFonts w:eastAsiaTheme="minorEastAsia"/>
+          <w:sz w:val="24"/>
+          <w:szCs w:val="24"/>
+        </w:rPr>
+      </w:pPr>
+      <w:r>
+        <w:rPr>
+          <w:sz w:val="24"/>
+          <w:szCs w:val="24"/>
+        </w:rPr>
+        <w:lastRenderedPageBreak/>
+        <w:t>Come anticipato, la stima con lo smoother si avvicina maggiormente ai valori veri degli stati del sistema</w:t>
+      </w:r>
+      <w:r>
+        <w:rPr>
+          <w:sz w:val="24"/>
+          <w:szCs w:val="24"/>
+        </w:rPr>
+        <w:t xml:space="preserve">: da </w:t>
+      </w:r>
+      <w:r>
+        <w:rPr>
+          <w:i/>
+          <w:iCs/>
+          <w:sz w:val="24"/>
+          <w:szCs w:val="24"/>
+        </w:rPr>
+        <w:t>Figura 3.</w:t>
+      </w:r>
+      <w:r>
+        <w:rPr>
+          <w:i/>
+          <w:iCs/>
+          <w:sz w:val="24"/>
+          <w:szCs w:val="24"/>
+        </w:rPr>
+        <w:t>9</w:t>
+      </w:r>
+      <w:r>
+        <w:rPr>
+          <w:sz w:val="24"/>
+          <w:szCs w:val="24"/>
+        </w:rPr>
+        <w:t xml:space="preserve"> si vede bene dalla stima di </w:t>
+      </w:r>
+      <m:oMath>
+        <m:r>
+          <w:rPr>
+            <w:rFonts w:ascii="Cambria Math" w:hAnsi="Cambria Math"/>
+            <w:sz w:val="24"/>
+            <w:szCs w:val="24"/>
+          </w:rPr>
+          <m:t>ϑ</m:t>
+        </m:r>
+      </m:oMath>
+      <w:r>
+        <w:rPr>
+          <w:rFonts w:eastAsiaTheme="minorEastAsia"/>
+          <w:sz w:val="24"/>
+          <w:szCs w:val="24"/>
+        </w:rPr>
+        <w:t xml:space="preserve">, e per apprezzare meglio il confronto anche per lo stato </w:t>
+      </w:r>
+      <m:oMath>
+        <m:r>
+          <w:rPr>
+            <w:rFonts w:ascii="Cambria Math" w:eastAsiaTheme="minorEastAsia" w:hAnsi="Cambria Math"/>
+            <w:sz w:val="24"/>
+            <w:szCs w:val="24"/>
+          </w:rPr>
+          <m:t>x</m:t>
+        </m:r>
+      </m:oMath>
+      <w:r>
+        <w:rPr>
+          <w:rFonts w:eastAsiaTheme="minorEastAsia"/>
+          <w:sz w:val="24"/>
+          <w:szCs w:val="24"/>
+        </w:rPr>
+        <w:t xml:space="preserve"> ci conviene vedere i primi secondi della simulazione:</w:t>
+      </w:r>
+    </w:p>
+    <w:p>
+      <w:pPr>
+        <w:keepNext/>
+      </w:pPr>
+      <w:r>
+        <w:rPr>
+          <w:sz w:val="24"/>
+          <w:szCs w:val="24"/>
+        </w:rPr>
+        <w:drawing>
+          <wp:inline distT="0" distB="0" distL="0" distR="0" wp14:anchorId="4E725574" wp14:editId="5292BCEF">
+            <wp:extent cx="6120130" cy="1211580"/>
+            <wp:effectExtent l="0" t="0" r="0" b="7620"/>
+            <wp:docPr id="214401758" name="Immagine 1" descr="Immagine che contiene linea, testo, Diagramma, schermata&#10;&#10;Descrizione generata automaticamente"/>
+            <wp:cNvGraphicFramePr>
+              <a:graphicFrameLocks xmlns:a="http://schemas.openxmlformats.org/drawingml/2006/main" noChangeAspect="1"/>
+            </wp:cNvGraphicFramePr>
+            <a:graphic xmlns:a="http://schemas.openxmlformats.org/drawingml/2006/main">
+              <a:graphicData uri="http://schemas.openxmlformats.org/drawingml/2006/picture">
+                <pic:pic xmlns:pic="http://schemas.openxmlformats.org/drawingml/2006/picture">
+                  <pic:nvPicPr>
+                    <pic:cNvPr id="214401758" name="Immagine 1" descr="Immagine che contiene linea, testo, Diagramma, schermata&#10;&#10;Descrizione generata automaticamente"/>
+                    <pic:cNvPicPr/>
+                  </pic:nvPicPr>
+                  <pic:blipFill>
+                    <a:blip r:embed="rId15"/>
+                    <a:stretch>
+                      <a:fillRect/>
+                    </a:stretch>
+                  </pic:blipFill>
+                  <pic:spPr>
+                    <a:xfrm>
+                      <a:off x="0" y="0"/>
+                      <a:ext cx="6120130" cy="1211580"/>
+                    </a:xfrm>
+                    <a:prstGeom prst="rect">
+                      <a:avLst/>
+                    </a:prstGeom>
+                  </pic:spPr>
+                </pic:pic>
+              </a:graphicData>
+            </a:graphic>
+          </wp:inline>
+        </w:drawing>
+      </w:r>
+    </w:p>
+    <w:p>
+      <w:pPr>
+        <w:pStyle w:val="Didascalia"/>
+        <w:jc w:val="center"/>
+      </w:pPr>
+      <w:r>
+        <w:rPr>
+          <w:b/>
+          <w:bCs/>
+        </w:rPr>
+        <w:t>Figura 3.</w:t>
+      </w:r>
+      <w:r>
+        <w:rPr>
+          <w:b/>
+          <w:bCs/>
+        </w:rPr>
+        <w:t>10</w:t>
+      </w:r>
+      <w:r>
+        <w:t xml:space="preserve"> – Confronto EKF e EKF con Smoother nel caso di ingresso a 500N e condizioni iniziali nulle (1 second</w:t>
+      </w:r>
+      <w:r>
+        <w:t>o</w:t>
+      </w:r>
+      <w:r>
+        <w:t>)</w:t>
       </w:r>
     </w:p>
     <w:p/>
@@ -4308,7 +4865,6 @@
   <w:style w:type="character" w:default="1" w:styleId="Carpredefinitoparagrafo">
     <w:name w:val="Default Paragraph Font"/>
     <w:uiPriority w:val="1"/>
-    <w:semiHidden/>
     <w:unhideWhenUsed/>
   </w:style>
   <w:style w:type="table" w:default="1" w:styleId="Tabellanormale">

</xml_diff>

<commit_message>
Update Relazione ISI (EKF e UKF).docx
</commit_message>
<xml_diff>
--- a/relazioni/Relazione ISI (EKF e UKF).docx
+++ b/relazioni/Relazione ISI (EKF e UKF).docx
@@ -1532,16 +1532,16 @@
           <w:noProof/>
         </w:rPr>
         <w:drawing>
-          <wp:anchor distT="0" distB="0" distL="114300" distR="114300" simplePos="0" relativeHeight="251658240" behindDoc="0" locked="0" layoutInCell="1" allowOverlap="1" wp14:anchorId="0879B626" wp14:editId="426BDD93">
+          <wp:anchor distT="0" distB="0" distL="114300" distR="114300" simplePos="0" relativeHeight="251658240" behindDoc="0" locked="0" layoutInCell="1" allowOverlap="1" wp14:anchorId="0879B626" wp14:editId="5C57ADBD">
             <wp:simplePos x="0" y="0"/>
             <wp:positionH relativeFrom="margin">
-              <wp:align>left</wp:align>
+              <wp:posOffset>-3810</wp:posOffset>
             </wp:positionH>
-            <wp:positionV relativeFrom="paragraph">
-              <wp:posOffset>13970</wp:posOffset>
+            <wp:positionV relativeFrom="page">
+              <wp:posOffset>6621780</wp:posOffset>
             </wp:positionV>
             <wp:extent cx="3398520" cy="3194050"/>
-            <wp:effectExtent l="0" t="0" r="0" b="6350"/>
+            <wp:effectExtent l="19050" t="19050" r="11430" b="25400"/>
             <wp:wrapSquare wrapText="bothSides"/>
             <wp:docPr id="223761960" name="Immagine 1" descr="Immagine che contiene testo, diagramma, Piano, linea&#10;&#10;Descrizione generata automaticamente"/>
             <wp:cNvGraphicFramePr>
@@ -1569,11 +1569,16 @@
                   <pic:spPr>
                     <a:xfrm>
                       <a:off x="0" y="0"/>
-                      <a:ext cx="3417102" cy="3212129"/>
+                      <a:ext cx="3398520" cy="3194050"/>
                     </a:xfrm>
                     <a:prstGeom prst="rect">
                       <a:avLst/>
                     </a:prstGeom>
+                    <a:ln w="12700">
+                      <a:solidFill>
+                        <a:schemeClr val="tx1"/>
+                      </a:solidFill>
+                    </a:ln>
                   </pic:spPr>
                 </pic:pic>
               </a:graphicData>
@@ -1593,6 +1598,14 @@
           <w:sz w:val="24"/>
           <w:szCs w:val="24"/>
         </w:rPr>
+        <w:t xml:space="preserve"> </w:t>
+      </w:r>
+      <w:r>
+        <w:rPr>
+          <w:rFonts w:eastAsiaTheme="minorEastAsia"/>
+          <w:sz w:val="24"/>
+          <w:szCs w:val="24"/>
+        </w:rPr>
         <w:t xml:space="preserve">Come possiamo vedere dalla </w:t>
       </w:r>
       <w:r>
@@ -1643,25 +1656,15 @@
           <w:sz w:val="24"/>
           <w:szCs w:val="24"/>
         </w:rPr>
-        <w:t xml:space="preserve">Abbiamo aggiunto </w:t>
-      </w:r>
-      <w:proofErr w:type="gramStart"/>
-      <w:r>
-        <w:rPr>
-          <w:rFonts w:eastAsiaTheme="minorEastAsia"/>
-          <w:sz w:val="24"/>
-          <w:szCs w:val="24"/>
-        </w:rPr>
-        <w:t>2</w:t>
-      </w:r>
-      <w:proofErr w:type="gramEnd"/>
-      <w:r>
-        <w:rPr>
-          <w:rFonts w:eastAsiaTheme="minorEastAsia"/>
-          <w:sz w:val="24"/>
-          <w:szCs w:val="24"/>
-        </w:rPr>
-        <w:t xml:space="preserve"> integratori di tipo discreto così che da poter </w:t>
+        <w:t xml:space="preserve"> </w:t>
+      </w:r>
+      <w:r>
+        <w:rPr>
+          <w:rFonts w:eastAsiaTheme="minorEastAsia"/>
+          <w:sz w:val="24"/>
+          <w:szCs w:val="24"/>
+        </w:rPr>
+        <w:t xml:space="preserve">Abbiamo aggiunto 2 integratori di tipo discreto così che da poter </w:t>
       </w:r>
       <w:r>
         <w:rPr>
@@ -1813,6 +1816,14 @@
           <w:sz w:val="24"/>
           <w:szCs w:val="24"/>
         </w:rPr>
+        <w:t xml:space="preserve"> </w:t>
+      </w:r>
+      <w:r>
+        <w:rPr>
+          <w:rFonts w:eastAsiaTheme="minorEastAsia"/>
+          <w:sz w:val="24"/>
+          <w:szCs w:val="24"/>
+        </w:rPr>
         <w:t xml:space="preserve">Il tempo di campionamento del filtro è </w:t>
       </w:r>
     </w:p>
@@ -1899,13 +1910,13 @@
         <mc:AlternateContent>
           <mc:Choice Requires="wps">
             <w:drawing>
-              <wp:anchor distT="0" distB="0" distL="114300" distR="114300" simplePos="0" relativeHeight="251660288" behindDoc="0" locked="0" layoutInCell="1" allowOverlap="1" wp14:anchorId="4FDF00E3" wp14:editId="38A97EB8">
+              <wp:anchor distT="0" distB="0" distL="114300" distR="114300" simplePos="0" relativeHeight="251660288" behindDoc="0" locked="0" layoutInCell="1" allowOverlap="1" wp14:anchorId="4FDF00E3" wp14:editId="04D10058">
                 <wp:simplePos x="0" y="0"/>
                 <wp:positionH relativeFrom="margin">
-                  <wp:posOffset>255270</wp:posOffset>
+                  <wp:posOffset>506730</wp:posOffset>
                 </wp:positionH>
                 <wp:positionV relativeFrom="paragraph">
-                  <wp:posOffset>146685</wp:posOffset>
+                  <wp:posOffset>116205</wp:posOffset>
                 </wp:positionV>
                 <wp:extent cx="2354580" cy="266700"/>
                 <wp:effectExtent l="0" t="0" r="7620" b="0"/>
@@ -1975,7 +1986,7 @@
                 <v:stroke joinstyle="miter"/>
                 <v:path gradientshapeok="t" o:connecttype="rect"/>
               </v:shapetype>
-              <v:shape id="Casella di testo 1" o:spid="_x0000_s1026" type="#_x0000_t202" style="position:absolute;margin-left:20.1pt;margin-top:11.55pt;width:185.4pt;height:21pt;z-index:251660288;visibility:visible;mso-wrap-style:square;mso-width-percent:0;mso-wrap-distance-left:9pt;mso-wrap-distance-top:0;mso-wrap-distance-right:9pt;mso-wrap-distance-bottom:0;mso-position-horizontal:absolute;mso-position-horizontal-relative:margin;mso-position-vertical:absolute;mso-position-vertical-relative:text;mso-width-percent:0;mso-width-relative:margin;v-text-anchor:top" o:gfxdata="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" stroked="f">
+              <v:shape id="Casella di testo 1" o:spid="_x0000_s1026" type="#_x0000_t202" style="position:absolute;margin-left:39.9pt;margin-top:9.15pt;width:185.4pt;height:21pt;z-index:251660288;visibility:visible;mso-wrap-style:square;mso-width-percent:0;mso-wrap-distance-left:9pt;mso-wrap-distance-top:0;mso-wrap-distance-right:9pt;mso-wrap-distance-bottom:0;mso-position-horizontal:absolute;mso-position-horizontal-relative:margin;mso-position-vertical:absolute;mso-position-vertical-relative:text;mso-width-percent:0;mso-width-relative:margin;v-text-anchor:top" o:gfxdata="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" stroked="f">
                 <v:textbox style="mso-fit-shape-to-text:t" inset="0,0,0,0">
                   <w:txbxContent>
                     <w:p>
@@ -2494,13 +2505,251 @@
       </w:pPr>
       <w:r>
         <w:rPr>
-          <w:rFonts w:eastAsiaTheme="minorEastAsia"/>
           <w:noProof/>
+        </w:rPr>
+        <mc:AlternateContent>
+          <mc:Choice Requires="wps">
+            <w:drawing>
+              <wp:anchor distT="0" distB="0" distL="114300" distR="114300" simplePos="0" relativeHeight="251684864" behindDoc="0" locked="0" layoutInCell="1" allowOverlap="1" wp14:anchorId="49CF8802" wp14:editId="4287C114">
+                <wp:simplePos x="0" y="0"/>
+                <wp:positionH relativeFrom="column">
+                  <wp:posOffset>15240</wp:posOffset>
+                </wp:positionH>
+                <wp:positionV relativeFrom="paragraph">
+                  <wp:posOffset>2242185</wp:posOffset>
+                </wp:positionV>
+                <wp:extent cx="6118860" cy="635"/>
+                <wp:effectExtent l="0" t="0" r="0" b="0"/>
+                <wp:wrapSquare wrapText="bothSides"/>
+                <wp:docPr id="1129493779" name="Casella di testo 1"/>
+                <wp:cNvGraphicFramePr/>
+                <a:graphic xmlns:a="http://schemas.openxmlformats.org/drawingml/2006/main">
+                  <a:graphicData uri="http://schemas.microsoft.com/office/word/2010/wordprocessingShape">
+                    <wps:wsp>
+                      <wps:cNvSpPr txBox="1"/>
+                      <wps:spPr>
+                        <a:xfrm>
+                          <a:off x="0" y="0"/>
+                          <a:ext cx="6118860" cy="635"/>
+                        </a:xfrm>
+                        <a:prstGeom prst="rect">
+                          <a:avLst/>
+                        </a:prstGeom>
+                        <a:solidFill>
+                          <a:prstClr val="white"/>
+                        </a:solidFill>
+                        <a:ln>
+                          <a:noFill/>
+                        </a:ln>
+                      </wps:spPr>
+                      <wps:txbx>
+                        <w:txbxContent>
+                          <w:p>
+                            <w:pPr>
+                              <w:pStyle w:val="Didascalia"/>
+                              <w:jc w:val="center"/>
+                              <w:rPr>
+                                <w:noProof/>
+                              </w:rPr>
+                            </w:pPr>
+                            <w:r>
+                              <w:rPr>
+                                <w:b/>
+                                <w:bCs/>
+                              </w:rPr>
+                              <w:t>Figura 3.2</w:t>
+                            </w:r>
+                            <w:r>
+                              <w:t xml:space="preserve"> – Codice per la Linearizzazione della dinamica del sistema (calcolo matrici </w:t>
+                            </w:r>
+                            <m:oMath>
+                              <m:sSub>
+                                <m:sSubPr>
+                                  <m:ctrlPr>
+                                    <w:rPr>
+                                      <w:rFonts w:ascii="Cambria Math" w:hAnsi="Cambria Math"/>
+                                    </w:rPr>
+                                  </m:ctrlPr>
+                                </m:sSubPr>
+                                <m:e>
+                                  <m:r>
+                                    <w:rPr>
+                                      <w:rFonts w:ascii="Cambria Math" w:hAnsi="Cambria Math"/>
+                                    </w:rPr>
+                                    <m:t>F</m:t>
+                                  </m:r>
+                                </m:e>
+                                <m:sub>
+                                  <m:r>
+                                    <w:rPr>
+                                      <w:rFonts w:ascii="Cambria Math" w:hAnsi="Cambria Math"/>
+                                    </w:rPr>
+                                    <m:t>k</m:t>
+                                  </m:r>
+                                </m:sub>
+                              </m:sSub>
+                            </m:oMath>
+                            <w:r>
+                              <w:rPr>
+                                <w:rFonts w:eastAsiaTheme="minorEastAsia"/>
+                              </w:rPr>
+                              <w:t xml:space="preserve"> e </w:t>
+                            </w:r>
+                            <m:oMath>
+                              <m:sSub>
+                                <m:sSubPr>
+                                  <m:ctrlPr>
+                                    <w:rPr>
+                                      <w:rFonts w:ascii="Cambria Math" w:hAnsi="Cambria Math"/>
+                                    </w:rPr>
+                                  </m:ctrlPr>
+                                </m:sSubPr>
+                                <m:e>
+                                  <m:r>
+                                    <w:rPr>
+                                      <w:rFonts w:ascii="Cambria Math" w:hAnsi="Cambria Math"/>
+                                    </w:rPr>
+                                    <m:t>D</m:t>
+                                  </m:r>
+                                </m:e>
+                                <m:sub>
+                                  <m:r>
+                                    <w:rPr>
+                                      <w:rFonts w:ascii="Cambria Math" w:hAnsi="Cambria Math"/>
+                                    </w:rPr>
+                                    <m:t>k</m:t>
+                                  </m:r>
+                                </m:sub>
+                              </m:sSub>
+                            </m:oMath>
+                            <w:r>
+                              <w:rPr>
+                                <w:rFonts w:eastAsiaTheme="minorEastAsia"/>
+                              </w:rPr>
+                              <w:t>)</w:t>
+                            </w:r>
+                          </w:p>
+                        </w:txbxContent>
+                      </wps:txbx>
+                      <wps:bodyPr rot="0" spcFirstLastPara="0" vertOverflow="overflow" horzOverflow="overflow" vert="horz" wrap="square" lIns="0" tIns="0" rIns="0" bIns="0" numCol="1" spcCol="0" rtlCol="0" fromWordArt="0" anchor="t" anchorCtr="0" forceAA="0" compatLnSpc="1">
+                        <a:prstTxWarp prst="textNoShape">
+                          <a:avLst/>
+                        </a:prstTxWarp>
+                        <a:spAutoFit/>
+                      </wps:bodyPr>
+                    </wps:wsp>
+                  </a:graphicData>
+                </a:graphic>
+              </wp:anchor>
+            </w:drawing>
+          </mc:Choice>
+          <mc:Fallback>
+            <w:pict>
+              <v:shape w14:anchorId="49CF8802" id="_x0000_s1027" type="#_x0000_t202" style="position:absolute;margin-left:1.2pt;margin-top:176.55pt;width:481.8pt;height:.05pt;z-index:251684864;visibility:visible;mso-wrap-style:square;mso-wrap-distance-left:9pt;mso-wrap-distance-top:0;mso-wrap-distance-right:9pt;mso-wrap-distance-bottom:0;mso-position-horizontal:absolute;mso-position-horizontal-relative:text;mso-position-vertical:absolute;mso-position-vertical-relative:text;v-text-anchor:top" o:gfxdata="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" stroked="f">
+                <v:textbox style="mso-fit-shape-to-text:t" inset="0,0,0,0">
+                  <w:txbxContent>
+                    <w:p>
+                      <w:pPr>
+                        <w:pStyle w:val="Didascalia"/>
+                        <w:jc w:val="center"/>
+                        <w:rPr>
+                          <w:noProof/>
+                        </w:rPr>
+                      </w:pPr>
+                      <w:r>
+                        <w:rPr>
+                          <w:b/>
+                          <w:bCs/>
+                        </w:rPr>
+                        <w:t>Figura 3.2</w:t>
+                      </w:r>
+                      <w:r>
+                        <w:t xml:space="preserve"> – Codice per la Linearizzazione della dinamica del sistema (calcolo matrici </w:t>
+                      </w:r>
+                      <m:oMath>
+                        <m:sSub>
+                          <m:sSubPr>
+                            <m:ctrlPr>
+                              <w:rPr>
+                                <w:rFonts w:ascii="Cambria Math" w:hAnsi="Cambria Math"/>
+                              </w:rPr>
+                            </m:ctrlPr>
+                          </m:sSubPr>
+                          <m:e>
+                            <m:r>
+                              <w:rPr>
+                                <w:rFonts w:ascii="Cambria Math" w:hAnsi="Cambria Math"/>
+                              </w:rPr>
+                              <m:t>F</m:t>
+                            </m:r>
+                          </m:e>
+                          <m:sub>
+                            <m:r>
+                              <w:rPr>
+                                <w:rFonts w:ascii="Cambria Math" w:hAnsi="Cambria Math"/>
+                              </w:rPr>
+                              <m:t>k</m:t>
+                            </m:r>
+                          </m:sub>
+                        </m:sSub>
+                      </m:oMath>
+                      <w:r>
+                        <w:rPr>
+                          <w:rFonts w:eastAsiaTheme="minorEastAsia"/>
+                        </w:rPr>
+                        <w:t xml:space="preserve"> e </w:t>
+                      </w:r>
+                      <m:oMath>
+                        <m:sSub>
+                          <m:sSubPr>
+                            <m:ctrlPr>
+                              <w:rPr>
+                                <w:rFonts w:ascii="Cambria Math" w:hAnsi="Cambria Math"/>
+                              </w:rPr>
+                            </m:ctrlPr>
+                          </m:sSubPr>
+                          <m:e>
+                            <m:r>
+                              <w:rPr>
+                                <w:rFonts w:ascii="Cambria Math" w:hAnsi="Cambria Math"/>
+                              </w:rPr>
+                              <m:t>D</m:t>
+                            </m:r>
+                          </m:e>
+                          <m:sub>
+                            <m:r>
+                              <w:rPr>
+                                <w:rFonts w:ascii="Cambria Math" w:hAnsi="Cambria Math"/>
+                              </w:rPr>
+                              <m:t>k</m:t>
+                            </m:r>
+                          </m:sub>
+                        </m:sSub>
+                      </m:oMath>
+                      <w:r>
+                        <w:rPr>
+                          <w:rFonts w:eastAsiaTheme="minorEastAsia"/>
+                        </w:rPr>
+                        <w:t>)</w:t>
+                      </w:r>
+                    </w:p>
+                  </w:txbxContent>
+                </v:textbox>
+                <w10:wrap type="square"/>
+              </v:shape>
+            </w:pict>
+          </mc:Fallback>
+        </mc:AlternateContent>
+      </w:r>
+      <w:r>
+        <w:rPr>
+          <w:rFonts w:eastAsiaTheme="minorEastAsia"/>
+          <w:noProof/>
           <w:sz w:val="24"/>
           <w:szCs w:val="24"/>
         </w:rPr>
         <w:drawing>
-          <wp:inline distT="0" distB="0" distL="0" distR="0" wp14:anchorId="7F2C9D1F" wp14:editId="0BA23C35">
+          <wp:inline distT="0" distB="0" distL="0" distR="0" wp14:anchorId="7F2C9D1F" wp14:editId="4BEABA08">
             <wp:extent cx="6118860" cy="2164080"/>
             <wp:effectExtent l="19050" t="19050" r="15240" b="26670"/>
             <wp:docPr id="1793963366" name="Immagine 1"/>
@@ -2553,93 +2802,6 @@
     </w:p>
     <w:p>
       <w:pPr>
-        <w:pStyle w:val="Didascalia"/>
-        <w:jc w:val="center"/>
-        <w:rPr>
-          <w:rFonts w:eastAsiaTheme="minorEastAsia"/>
-          <w:sz w:val="24"/>
-          <w:szCs w:val="24"/>
-        </w:rPr>
-      </w:pPr>
-      <w:r>
-        <w:rPr>
-          <w:b/>
-          <w:bCs/>
-        </w:rPr>
-        <w:t>Figura 3.2</w:t>
-      </w:r>
-      <w:r>
-        <w:t xml:space="preserve"> – Codice per la Linearizzazione della dinamica del sistema (calcolo matrici </w:t>
-      </w:r>
-      <m:oMath>
-        <m:sSub>
-          <m:sSubPr>
-            <m:ctrlPr>
-              <w:rPr>
-                <w:rFonts w:ascii="Cambria Math" w:hAnsi="Cambria Math"/>
-              </w:rPr>
-            </m:ctrlPr>
-          </m:sSubPr>
-          <m:e>
-            <m:r>
-              <w:rPr>
-                <w:rFonts w:ascii="Cambria Math" w:hAnsi="Cambria Math"/>
-              </w:rPr>
-              <m:t>F</m:t>
-            </m:r>
-          </m:e>
-          <m:sub>
-            <m:r>
-              <w:rPr>
-                <w:rFonts w:ascii="Cambria Math" w:hAnsi="Cambria Math"/>
-              </w:rPr>
-              <m:t>k</m:t>
-            </m:r>
-          </m:sub>
-        </m:sSub>
-      </m:oMath>
-      <w:r>
-        <w:rPr>
-          <w:rFonts w:eastAsiaTheme="minorEastAsia"/>
-        </w:rPr>
-        <w:t xml:space="preserve"> e </w:t>
-      </w:r>
-      <m:oMath>
-        <m:sSub>
-          <m:sSubPr>
-            <m:ctrlPr>
-              <w:rPr>
-                <w:rFonts w:ascii="Cambria Math" w:hAnsi="Cambria Math"/>
-              </w:rPr>
-            </m:ctrlPr>
-          </m:sSubPr>
-          <m:e>
-            <m:r>
-              <w:rPr>
-                <w:rFonts w:ascii="Cambria Math" w:hAnsi="Cambria Math"/>
-              </w:rPr>
-              <m:t>D</m:t>
-            </m:r>
-          </m:e>
-          <m:sub>
-            <m:r>
-              <w:rPr>
-                <w:rFonts w:ascii="Cambria Math" w:hAnsi="Cambria Math"/>
-              </w:rPr>
-              <m:t>k</m:t>
-            </m:r>
-          </m:sub>
-        </m:sSub>
-      </m:oMath>
-      <w:r>
-        <w:rPr>
-          <w:rFonts w:eastAsiaTheme="minorEastAsia"/>
-        </w:rPr>
-        <w:t>)</w:t>
-      </w:r>
-    </w:p>
-    <w:p>
-      <w:pPr>
         <w:rPr>
           <w:rFonts w:eastAsiaTheme="minorEastAsia"/>
           <w:sz w:val="24"/>
@@ -2670,13 +2832,142 @@
       </w:pPr>
       <w:r>
         <w:rPr>
-          <w:rFonts w:eastAsiaTheme="minorEastAsia"/>
           <w:noProof/>
+        </w:rPr>
+        <mc:AlternateContent>
+          <mc:Choice Requires="wps">
+            <w:drawing>
+              <wp:anchor distT="0" distB="0" distL="114300" distR="114300" simplePos="0" relativeHeight="251687936" behindDoc="0" locked="0" layoutInCell="1" allowOverlap="1" wp14:anchorId="05C1FB05" wp14:editId="4F29F1C2">
+                <wp:simplePos x="0" y="0"/>
+                <wp:positionH relativeFrom="column">
+                  <wp:posOffset>11430</wp:posOffset>
+                </wp:positionH>
+                <wp:positionV relativeFrom="paragraph">
+                  <wp:posOffset>1468120</wp:posOffset>
+                </wp:positionV>
+                <wp:extent cx="6118860" cy="205740"/>
+                <wp:effectExtent l="0" t="0" r="0" b="3810"/>
+                <wp:wrapSquare wrapText="bothSides"/>
+                <wp:docPr id="1600062677" name="Casella di testo 1"/>
+                <wp:cNvGraphicFramePr/>
+                <a:graphic xmlns:a="http://schemas.openxmlformats.org/drawingml/2006/main">
+                  <a:graphicData uri="http://schemas.microsoft.com/office/word/2010/wordprocessingShape">
+                    <wps:wsp>
+                      <wps:cNvSpPr txBox="1"/>
+                      <wps:spPr>
+                        <a:xfrm>
+                          <a:off x="0" y="0"/>
+                          <a:ext cx="6118860" cy="205740"/>
+                        </a:xfrm>
+                        <a:prstGeom prst="rect">
+                          <a:avLst/>
+                        </a:prstGeom>
+                        <a:solidFill>
+                          <a:prstClr val="white"/>
+                        </a:solidFill>
+                        <a:ln>
+                          <a:noFill/>
+                        </a:ln>
+                      </wps:spPr>
+                      <wps:txbx>
+                        <w:txbxContent>
+                          <w:p>
+                            <w:pPr>
+                              <w:pStyle w:val="Didascalia"/>
+                              <w:jc w:val="center"/>
+                              <w:rPr>
+                                <w:rFonts w:eastAsiaTheme="minorEastAsia"/>
+                                <w:sz w:val="24"/>
+                                <w:szCs w:val="24"/>
+                              </w:rPr>
+                            </w:pPr>
+                            <w:r>
+                              <w:rPr>
+                                <w:b/>
+                                <w:bCs/>
+                              </w:rPr>
+                              <w:t>Figura 3.3</w:t>
+                            </w:r>
+                            <w:r>
+                              <w:t xml:space="preserve"> – Codice per l’algoritmo di predizione del filtro EKF</w:t>
+                            </w:r>
+                          </w:p>
+                          <w:p>
+                            <w:pPr>
+                              <w:pStyle w:val="Didascalia"/>
+                              <w:rPr>
+                                <w:noProof/>
+                              </w:rPr>
+                            </w:pPr>
+                          </w:p>
+                        </w:txbxContent>
+                      </wps:txbx>
+                      <wps:bodyPr rot="0" spcFirstLastPara="0" vertOverflow="overflow" horzOverflow="overflow" vert="horz" wrap="square" lIns="0" tIns="0" rIns="0" bIns="0" numCol="1" spcCol="0" rtlCol="0" fromWordArt="0" anchor="t" anchorCtr="0" forceAA="0" compatLnSpc="1">
+                        <a:prstTxWarp prst="textNoShape">
+                          <a:avLst/>
+                        </a:prstTxWarp>
+                        <a:noAutofit/>
+                      </wps:bodyPr>
+                    </wps:wsp>
+                  </a:graphicData>
+                </a:graphic>
+                <wp14:sizeRelV relativeFrom="margin">
+                  <wp14:pctHeight>0</wp14:pctHeight>
+                </wp14:sizeRelV>
+              </wp:anchor>
+            </w:drawing>
+          </mc:Choice>
+          <mc:Fallback>
+            <w:pict>
+              <v:shape w14:anchorId="05C1FB05" id="_x0000_s1028" type="#_x0000_t202" style="position:absolute;margin-left:.9pt;margin-top:115.6pt;width:481.8pt;height:16.2pt;z-index:251687936;visibility:visible;mso-wrap-style:square;mso-height-percent:0;mso-wrap-distance-left:9pt;mso-wrap-distance-top:0;mso-wrap-distance-right:9pt;mso-wrap-distance-bottom:0;mso-position-horizontal:absolute;mso-position-horizontal-relative:text;mso-position-vertical:absolute;mso-position-vertical-relative:text;mso-height-percent:0;mso-height-relative:margin;v-text-anchor:top" o:gfxdata="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" stroked="f">
+                <v:textbox inset="0,0,0,0">
+                  <w:txbxContent>
+                    <w:p>
+                      <w:pPr>
+                        <w:pStyle w:val="Didascalia"/>
+                        <w:jc w:val="center"/>
+                        <w:rPr>
+                          <w:rFonts w:eastAsiaTheme="minorEastAsia"/>
+                          <w:sz w:val="24"/>
+                          <w:szCs w:val="24"/>
+                        </w:rPr>
+                      </w:pPr>
+                      <w:r>
+                        <w:rPr>
+                          <w:b/>
+                          <w:bCs/>
+                        </w:rPr>
+                        <w:t>Figura 3.3</w:t>
+                      </w:r>
+                      <w:r>
+                        <w:t xml:space="preserve"> – Codice per l’algoritmo di predizione del filtro EKF</w:t>
+                      </w:r>
+                    </w:p>
+                    <w:p>
+                      <w:pPr>
+                        <w:pStyle w:val="Didascalia"/>
+                        <w:rPr>
+                          <w:noProof/>
+                        </w:rPr>
+                      </w:pPr>
+                    </w:p>
+                  </w:txbxContent>
+                </v:textbox>
+                <w10:wrap type="square"/>
+              </v:shape>
+            </w:pict>
+          </mc:Fallback>
+        </mc:AlternateContent>
+      </w:r>
+      <w:r>
+        <w:rPr>
+          <w:rFonts w:eastAsiaTheme="minorEastAsia"/>
+          <w:noProof/>
           <w:sz w:val="24"/>
           <w:szCs w:val="24"/>
         </w:rPr>
         <w:drawing>
-          <wp:inline distT="0" distB="0" distL="0" distR="0" wp14:anchorId="35124008" wp14:editId="4236B0EC">
+          <wp:inline distT="0" distB="0" distL="0" distR="0" wp14:anchorId="35124008" wp14:editId="42339126">
             <wp:extent cx="6118860" cy="1394460"/>
             <wp:effectExtent l="19050" t="19050" r="15240" b="15240"/>
             <wp:docPr id="327698636" name="Immagine 2"/>
@@ -2729,29 +3020,7 @@
     </w:p>
     <w:p>
       <w:pPr>
-        <w:pStyle w:val="Didascalia"/>
-        <w:jc w:val="center"/>
-        <w:rPr>
-          <w:rFonts w:eastAsiaTheme="minorEastAsia"/>
-          <w:sz w:val="24"/>
-          <w:szCs w:val="24"/>
-        </w:rPr>
-      </w:pPr>
-      <w:r>
-        <w:rPr>
-          <w:b/>
-          <w:bCs/>
-        </w:rPr>
-        <w:t>Figura 3.3</w:t>
-      </w:r>
-      <w:r>
-        <w:t xml:space="preserve"> – Codice per l’algoritmo di predizione del filtro EKF</w:t>
-      </w:r>
-    </w:p>
-    <w:p>
-      <w:pPr>
-        <w:rPr>
-          <w:rFonts w:eastAsiaTheme="minorEastAsia"/>
+        <w:rPr>
           <w:sz w:val="24"/>
           <w:szCs w:val="24"/>
         </w:rPr>
@@ -2807,6 +3076,7 @@
           <w:sz w:val="28"/>
           <w:szCs w:val="28"/>
         </w:rPr>
+        <w:lastRenderedPageBreak/>
         <w:t>Correzione</w:t>
       </w:r>
       <w:r>
@@ -2822,6 +3092,7 @@
     </w:p>
     <w:p>
       <w:pPr>
+        <w:jc w:val="center"/>
         <w:rPr>
           <w:rFonts w:eastAsiaTheme="minorEastAsia"/>
           <w:sz w:val="24"/>
@@ -2835,16 +3106,16 @@
         <mc:AlternateContent>
           <mc:Choice Requires="wps">
             <w:drawing>
-              <wp:anchor distT="0" distB="0" distL="114300" distR="114300" simplePos="0" relativeHeight="251663360" behindDoc="0" locked="0" layoutInCell="1" allowOverlap="1" wp14:anchorId="65C72197" wp14:editId="5AFAAE39">
+              <wp:anchor distT="0" distB="0" distL="114300" distR="114300" simplePos="0" relativeHeight="251663360" behindDoc="0" locked="0" layoutInCell="1" allowOverlap="1" wp14:anchorId="65C72197" wp14:editId="333B910F">
                 <wp:simplePos x="0" y="0"/>
                 <wp:positionH relativeFrom="margin">
-                  <wp:align>left</wp:align>
+                  <wp:align>center</wp:align>
                 </wp:positionH>
                 <wp:positionV relativeFrom="paragraph">
-                  <wp:posOffset>3104515</wp:posOffset>
+                  <wp:posOffset>2916555</wp:posOffset>
                 </wp:positionV>
-                <wp:extent cx="5775960" cy="635"/>
-                <wp:effectExtent l="0" t="0" r="0" b="0"/>
+                <wp:extent cx="5196840" cy="635"/>
+                <wp:effectExtent l="0" t="0" r="3810" b="0"/>
                 <wp:wrapSquare wrapText="bothSides"/>
                 <wp:docPr id="454701048" name="Casella di testo 1"/>
                 <wp:cNvGraphicFramePr/>
@@ -2855,7 +3126,7 @@
                       <wps:spPr>
                         <a:xfrm>
                           <a:off x="0" y="0"/>
-                          <a:ext cx="5775960" cy="635"/>
+                          <a:ext cx="5196840" cy="635"/>
                         </a:xfrm>
                         <a:prstGeom prst="rect">
                           <a:avLst/>
@@ -2974,12 +3245,15 @@
                     </wps:wsp>
                   </a:graphicData>
                 </a:graphic>
+                <wp14:sizeRelH relativeFrom="margin">
+                  <wp14:pctWidth>0</wp14:pctWidth>
+                </wp14:sizeRelH>
               </wp:anchor>
             </w:drawing>
           </mc:Choice>
           <mc:Fallback>
             <w:pict>
-              <v:shape w14:anchorId="65C72197" id="_x0000_s1027" type="#_x0000_t202" style="position:absolute;margin-left:0;margin-top:244.45pt;width:454.8pt;height:.05pt;z-index:251663360;visibility:visible;mso-wrap-style:square;mso-wrap-distance-left:9pt;mso-wrap-distance-top:0;mso-wrap-distance-right:9pt;mso-wrap-distance-bottom:0;mso-position-horizontal:left;mso-position-horizontal-relative:margin;mso-position-vertical:absolute;mso-position-vertical-relative:text;v-text-anchor:top" o:gfxdata="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" stroked="f">
+              <v:shape w14:anchorId="65C72197" id="_x0000_s1029" type="#_x0000_t202" style="position:absolute;left:0;text-align:left;margin-left:0;margin-top:229.65pt;width:409.2pt;height:.05pt;z-index:251663360;visibility:visible;mso-wrap-style:square;mso-width-percent:0;mso-wrap-distance-left:9pt;mso-wrap-distance-top:0;mso-wrap-distance-right:9pt;mso-wrap-distance-bottom:0;mso-position-horizontal:center;mso-position-horizontal-relative:margin;mso-position-vertical:absolute;mso-position-vertical-relative:text;mso-width-percent:0;mso-width-relative:margin;v-text-anchor:top" o:gfxdata="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" stroked="f">
                 <v:textbox style="mso-fit-shape-to-text:t" inset="0,0,0,0">
                   <w:txbxContent>
                     <w:p>
@@ -3109,33 +3383,25 @@
         </w:rPr>
         <w:t>, dove ci aspettiamo una linearizzazione della dinamica di uscita (sensori) del sistema:</w:t>
       </w:r>
-    </w:p>
-    <w:p>
-      <w:pPr>
-        <w:rPr>
-          <w:sz w:val="24"/>
-          <w:szCs w:val="24"/>
-        </w:rPr>
-      </w:pPr>
       <w:r>
         <w:rPr>
           <w:noProof/>
           <w:sz w:val="24"/>
           <w:szCs w:val="24"/>
         </w:rPr>
+        <w:t xml:space="preserve"> </w:t>
+      </w:r>
+      <w:r>
+        <w:rPr>
+          <w:noProof/>
+          <w:sz w:val="24"/>
+          <w:szCs w:val="24"/>
+        </w:rPr>
         <w:drawing>
-          <wp:anchor distT="0" distB="0" distL="114300" distR="114300" simplePos="0" relativeHeight="251661312" behindDoc="0" locked="0" layoutInCell="1" allowOverlap="1" wp14:anchorId="4A58BE6B" wp14:editId="4E2AEE75">
-            <wp:simplePos x="735330" y="1421130"/>
-            <wp:positionH relativeFrom="column">
-              <wp:align>left</wp:align>
-            </wp:positionH>
-            <wp:positionV relativeFrom="paragraph">
-              <wp:align>top</wp:align>
-            </wp:positionV>
+          <wp:inline distT="0" distB="0" distL="0" distR="0" wp14:anchorId="6EA87B78" wp14:editId="4AB69F75">
             <wp:extent cx="5775960" cy="2434257"/>
             <wp:effectExtent l="19050" t="19050" r="15240" b="23495"/>
-            <wp:wrapSquare wrapText="bothSides"/>
-            <wp:docPr id="333107064" name="Immagine 3"/>
+            <wp:docPr id="333107064" name="Immagine 3" descr="Immagine che contiene testo, schermata, Carattere&#10;&#10;Descrizione generata automaticamente"/>
             <wp:cNvGraphicFramePr>
               <a:graphicFrameLocks xmlns:a="http://schemas.openxmlformats.org/drawingml/2006/main" noChangeAspect="1"/>
             </wp:cNvGraphicFramePr>
@@ -3143,7 +3409,7 @@
               <a:graphicData uri="http://schemas.openxmlformats.org/drawingml/2006/picture">
                 <pic:pic xmlns:pic="http://schemas.openxmlformats.org/drawingml/2006/picture">
                   <pic:nvPicPr>
-                    <pic:cNvPr id="0" name="Picture 3"/>
+                    <pic:cNvPr id="333107064" name="Immagine 3" descr="Immagine che contiene testo, schermata, Carattere&#10;&#10;Descrizione generata automaticamente"/>
                     <pic:cNvPicPr>
                       <a:picLocks noChangeAspect="1" noChangeArrowheads="1"/>
                     </pic:cNvPicPr>
@@ -3179,9 +3445,17 @@
                 </pic:pic>
               </a:graphicData>
             </a:graphic>
-          </wp:anchor>
+          </wp:inline>
         </w:drawing>
       </w:r>
+    </w:p>
+    <w:p>
+      <w:pPr>
+        <w:rPr>
+          <w:sz w:val="24"/>
+          <w:szCs w:val="24"/>
+        </w:rPr>
+      </w:pPr>
       <w:r>
         <w:rPr>
           <w:sz w:val="24"/>
@@ -3212,11 +3486,144 @@
       <w:r>
         <w:rPr>
           <w:noProof/>
+        </w:rPr>
+        <mc:AlternateContent>
+          <mc:Choice Requires="wps">
+            <w:drawing>
+              <wp:anchor distT="0" distB="0" distL="114300" distR="114300" simplePos="0" relativeHeight="251691008" behindDoc="0" locked="0" layoutInCell="1" allowOverlap="1" wp14:anchorId="2243DEC3" wp14:editId="01AD074D">
+                <wp:simplePos x="0" y="0"/>
+                <wp:positionH relativeFrom="column">
+                  <wp:posOffset>11430</wp:posOffset>
+                </wp:positionH>
+                <wp:positionV relativeFrom="paragraph">
+                  <wp:posOffset>1708150</wp:posOffset>
+                </wp:positionV>
+                <wp:extent cx="6111240" cy="160020"/>
+                <wp:effectExtent l="0" t="0" r="3810" b="0"/>
+                <wp:wrapSquare wrapText="bothSides"/>
+                <wp:docPr id="697886487" name="Casella di testo 1"/>
+                <wp:cNvGraphicFramePr/>
+                <a:graphic xmlns:a="http://schemas.openxmlformats.org/drawingml/2006/main">
+                  <a:graphicData uri="http://schemas.microsoft.com/office/word/2010/wordprocessingShape">
+                    <wps:wsp>
+                      <wps:cNvSpPr txBox="1"/>
+                      <wps:spPr>
+                        <a:xfrm>
+                          <a:off x="0" y="0"/>
+                          <a:ext cx="6111240" cy="160020"/>
+                        </a:xfrm>
+                        <a:prstGeom prst="rect">
+                          <a:avLst/>
+                        </a:prstGeom>
+                        <a:solidFill>
+                          <a:prstClr val="white"/>
+                        </a:solidFill>
+                        <a:ln>
+                          <a:noFill/>
+                        </a:ln>
+                      </wps:spPr>
+                      <wps:txbx>
+                        <w:txbxContent>
+                          <w:p>
+                            <w:pPr>
+                              <w:pStyle w:val="Didascalia"/>
+                              <w:jc w:val="center"/>
+                            </w:pPr>
+                            <w:r>
+                              <w:rPr>
+                                <w:b/>
+                                <w:bCs/>
+                              </w:rPr>
+                              <w:t>Figura 3.</w:t>
+                            </w:r>
+                            <w:r>
+                              <w:rPr>
+                                <w:b/>
+                                <w:bCs/>
+                              </w:rPr>
+                              <w:t>5</w:t>
+                            </w:r>
+                            <w:r>
+                              <w:t xml:space="preserve"> – Codice per l’algoritmo di correzione del filtro EKF</w:t>
+                            </w:r>
+                          </w:p>
+                          <w:p>
+                            <w:pPr>
+                              <w:pStyle w:val="Didascalia"/>
+                              <w:rPr>
+                                <w:noProof/>
+                              </w:rPr>
+                            </w:pPr>
+                          </w:p>
+                        </w:txbxContent>
+                      </wps:txbx>
+                      <wps:bodyPr rot="0" spcFirstLastPara="0" vertOverflow="overflow" horzOverflow="overflow" vert="horz" wrap="square" lIns="0" tIns="0" rIns="0" bIns="0" numCol="1" spcCol="0" rtlCol="0" fromWordArt="0" anchor="t" anchorCtr="0" forceAA="0" compatLnSpc="1">
+                        <a:prstTxWarp prst="textNoShape">
+                          <a:avLst/>
+                        </a:prstTxWarp>
+                        <a:noAutofit/>
+                      </wps:bodyPr>
+                    </wps:wsp>
+                  </a:graphicData>
+                </a:graphic>
+                <wp14:sizeRelV relativeFrom="margin">
+                  <wp14:pctHeight>0</wp14:pctHeight>
+                </wp14:sizeRelV>
+              </wp:anchor>
+            </w:drawing>
+          </mc:Choice>
+          <mc:Fallback>
+            <w:pict>
+              <v:shape w14:anchorId="2243DEC3" id="_x0000_s1030" type="#_x0000_t202" style="position:absolute;margin-left:.9pt;margin-top:134.5pt;width:481.2pt;height:12.6pt;z-index:251691008;visibility:visible;mso-wrap-style:square;mso-height-percent:0;mso-wrap-distance-left:9pt;mso-wrap-distance-top:0;mso-wrap-distance-right:9pt;mso-wrap-distance-bottom:0;mso-position-horizontal:absolute;mso-position-horizontal-relative:text;mso-position-vertical:absolute;mso-position-vertical-relative:text;mso-height-percent:0;mso-height-relative:margin;v-text-anchor:top" o:gfxdata="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" stroked="f">
+                <v:textbox inset="0,0,0,0">
+                  <w:txbxContent>
+                    <w:p>
+                      <w:pPr>
+                        <w:pStyle w:val="Didascalia"/>
+                        <w:jc w:val="center"/>
+                      </w:pPr>
+                      <w:r>
+                        <w:rPr>
+                          <w:b/>
+                          <w:bCs/>
+                        </w:rPr>
+                        <w:t>Figura 3.</w:t>
+                      </w:r>
+                      <w:r>
+                        <w:rPr>
+                          <w:b/>
+                          <w:bCs/>
+                        </w:rPr>
+                        <w:t>5</w:t>
+                      </w:r>
+                      <w:r>
+                        <w:t xml:space="preserve"> – Codice per l’algoritmo di correzione del filtro EKF</w:t>
+                      </w:r>
+                    </w:p>
+                    <w:p>
+                      <w:pPr>
+                        <w:pStyle w:val="Didascalia"/>
+                        <w:rPr>
+                          <w:noProof/>
+                        </w:rPr>
+                      </w:pPr>
+                    </w:p>
+                  </w:txbxContent>
+                </v:textbox>
+                <w10:wrap type="square"/>
+              </v:shape>
+            </w:pict>
+          </mc:Fallback>
+        </mc:AlternateContent>
+      </w:r>
+      <w:r>
+        <w:rPr>
+          <w:noProof/>
           <w:sz w:val="24"/>
           <w:szCs w:val="24"/>
         </w:rPr>
         <w:drawing>
-          <wp:inline distT="0" distB="0" distL="0" distR="0" wp14:anchorId="184291A0" wp14:editId="5CB1D306">
+          <wp:inline distT="0" distB="0" distL="0" distR="0" wp14:anchorId="184291A0" wp14:editId="347DD03A">
             <wp:extent cx="6111240" cy="1638300"/>
             <wp:effectExtent l="19050" t="19050" r="22860" b="19050"/>
             <wp:docPr id="1798974655" name="Immagine 4"/>
@@ -3267,29 +3674,6 @@
         </w:drawing>
       </w:r>
     </w:p>
-    <w:p>
-      <w:pPr>
-        <w:pStyle w:val="Didascalia"/>
-        <w:jc w:val="center"/>
-      </w:pPr>
-      <w:r>
-        <w:rPr>
-          <w:b/>
-          <w:bCs/>
-        </w:rPr>
-        <w:t>Figura 3.</w:t>
-      </w:r>
-      <w:r>
-        <w:rPr>
-          <w:b/>
-          <w:bCs/>
-        </w:rPr>
-        <w:t>5</w:t>
-      </w:r>
-      <w:r>
-        <w:t xml:space="preserve"> – Codice per l’algoritmo di correzione del filtro EKF</w:t>
-      </w:r>
-    </w:p>
     <w:p/>
     <w:p/>
     <w:p/>
@@ -3308,7 +3692,9 @@
           <w:szCs w:val="28"/>
         </w:rPr>
       </w:pPr>
-      <w:r>
+    </w:p>
+    <w:p>
+      <w:pPr>
         <w:rPr>
           <w:rFonts w:eastAsiaTheme="minorEastAsia"/>
           <w:b/>
@@ -3316,10 +3702,10 @@
           <w:sz w:val="28"/>
           <w:szCs w:val="28"/>
         </w:rPr>
-        <w:lastRenderedPageBreak/>
-        <w:t>Osservazioni e Conclusioni</w:t>
-      </w:r>
-      <w:r>
+      </w:pPr>
+    </w:p>
+    <w:p>
+      <w:pPr>
         <w:rPr>
           <w:rFonts w:eastAsiaTheme="minorEastAsia"/>
           <w:b/>
@@ -3327,6 +3713,26 @@
           <w:sz w:val="28"/>
           <w:szCs w:val="28"/>
         </w:rPr>
+      </w:pPr>
+      <w:r>
+        <w:rPr>
+          <w:rFonts w:eastAsiaTheme="minorEastAsia"/>
+          <w:b/>
+          <w:bCs/>
+          <w:sz w:val="28"/>
+          <w:szCs w:val="28"/>
+        </w:rPr>
+        <w:lastRenderedPageBreak/>
+        <w:t>Osservazioni e Conclusioni</w:t>
+      </w:r>
+      <w:r>
+        <w:rPr>
+          <w:rFonts w:eastAsiaTheme="minorEastAsia"/>
+          <w:b/>
+          <w:bCs/>
+          <w:sz w:val="28"/>
+          <w:szCs w:val="28"/>
+        </w:rPr>
         <w:t xml:space="preserve"> EKF</w:t>
       </w:r>
     </w:p>
@@ -3338,6 +3744,157 @@
           <w:szCs w:val="24"/>
         </w:rPr>
       </w:pPr>
+      <w:r>
+        <w:rPr>
+          <w:noProof/>
+        </w:rPr>
+        <mc:AlternateContent>
+          <mc:Choice Requires="wps">
+            <w:drawing>
+              <wp:anchor distT="0" distB="0" distL="114300" distR="114300" simplePos="0" relativeHeight="251694080" behindDoc="0" locked="0" layoutInCell="1" allowOverlap="1" wp14:anchorId="68E7547D" wp14:editId="17762811">
+                <wp:simplePos x="0" y="0"/>
+                <wp:positionH relativeFrom="column">
+                  <wp:posOffset>11430</wp:posOffset>
+                </wp:positionH>
+                <wp:positionV relativeFrom="paragraph">
+                  <wp:posOffset>3298190</wp:posOffset>
+                </wp:positionV>
+                <wp:extent cx="6120130" cy="182880"/>
+                <wp:effectExtent l="0" t="0" r="0" b="7620"/>
+                <wp:wrapSquare wrapText="bothSides"/>
+                <wp:docPr id="2002147503" name="Casella di testo 1"/>
+                <wp:cNvGraphicFramePr/>
+                <a:graphic xmlns:a="http://schemas.openxmlformats.org/drawingml/2006/main">
+                  <a:graphicData uri="http://schemas.microsoft.com/office/word/2010/wordprocessingShape">
+                    <wps:wsp>
+                      <wps:cNvSpPr txBox="1"/>
+                      <wps:spPr>
+                        <a:xfrm>
+                          <a:off x="0" y="0"/>
+                          <a:ext cx="6120130" cy="182880"/>
+                        </a:xfrm>
+                        <a:prstGeom prst="rect">
+                          <a:avLst/>
+                        </a:prstGeom>
+                        <a:solidFill>
+                          <a:prstClr val="white"/>
+                        </a:solidFill>
+                        <a:ln>
+                          <a:noFill/>
+                        </a:ln>
+                      </wps:spPr>
+                      <wps:txbx>
+                        <w:txbxContent>
+                          <w:p>
+                            <w:pPr>
+                              <w:pStyle w:val="Didascalia"/>
+                              <w:jc w:val="center"/>
+                              <w:rPr>
+                                <w:rFonts w:eastAsiaTheme="minorEastAsia"/>
+                                <w:b/>
+                                <w:bCs/>
+                                <w:sz w:val="28"/>
+                                <w:szCs w:val="28"/>
+                              </w:rPr>
+                            </w:pPr>
+                            <w:r>
+                              <w:rPr>
+                                <w:b/>
+                                <w:bCs/>
+                              </w:rPr>
+                              <w:t>Figura 3.</w:t>
+                            </w:r>
+                            <w:r>
+                              <w:rPr>
+                                <w:b/>
+                                <w:bCs/>
+                              </w:rPr>
+                              <w:t>6</w:t>
+                            </w:r>
+                            <w:r>
+                              <w:t xml:space="preserve"> – Differenza tra stima EKF e lo stato vero del sistema</w:t>
+                            </w:r>
+                          </w:p>
+                          <w:p>
+                            <w:pPr>
+                              <w:pStyle w:val="Didascalia"/>
+                              <w:rPr>
+                                <w:noProof/>
+                                <w:sz w:val="22"/>
+                                <w:szCs w:val="22"/>
+                              </w:rPr>
+                            </w:pPr>
+                          </w:p>
+                        </w:txbxContent>
+                      </wps:txbx>
+                      <wps:bodyPr rot="0" spcFirstLastPara="0" vertOverflow="overflow" horzOverflow="overflow" vert="horz" wrap="square" lIns="0" tIns="0" rIns="0" bIns="0" numCol="1" spcCol="0" rtlCol="0" fromWordArt="0" anchor="t" anchorCtr="0" forceAA="0" compatLnSpc="1">
+                        <a:prstTxWarp prst="textNoShape">
+                          <a:avLst/>
+                        </a:prstTxWarp>
+                        <a:noAutofit/>
+                      </wps:bodyPr>
+                    </wps:wsp>
+                  </a:graphicData>
+                </a:graphic>
+                <wp14:sizeRelV relativeFrom="margin">
+                  <wp14:pctHeight>0</wp14:pctHeight>
+                </wp14:sizeRelV>
+              </wp:anchor>
+            </w:drawing>
+          </mc:Choice>
+          <mc:Fallback>
+            <w:pict>
+              <v:shape w14:anchorId="68E7547D" id="_x0000_s1031" type="#_x0000_t202" style="position:absolute;margin-left:.9pt;margin-top:259.7pt;width:481.9pt;height:14.4pt;z-index:251694080;visibility:visible;mso-wrap-style:square;mso-height-percent:0;mso-wrap-distance-left:9pt;mso-wrap-distance-top:0;mso-wrap-distance-right:9pt;mso-wrap-distance-bottom:0;mso-position-horizontal:absolute;mso-position-horizontal-relative:text;mso-position-vertical:absolute;mso-position-vertical-relative:text;mso-height-percent:0;mso-height-relative:margin;v-text-anchor:top" o:gfxdata="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" stroked="f">
+                <v:textbox inset="0,0,0,0">
+                  <w:txbxContent>
+                    <w:p>
+                      <w:pPr>
+                        <w:pStyle w:val="Didascalia"/>
+                        <w:jc w:val="center"/>
+                        <w:rPr>
+                          <w:rFonts w:eastAsiaTheme="minorEastAsia"/>
+                          <w:b/>
+                          <w:bCs/>
+                          <w:sz w:val="28"/>
+                          <w:szCs w:val="28"/>
+                        </w:rPr>
+                      </w:pPr>
+                      <w:r>
+                        <w:rPr>
+                          <w:b/>
+                          <w:bCs/>
+                        </w:rPr>
+                        <w:t>Figura 3.</w:t>
+                      </w:r>
+                      <w:r>
+                        <w:rPr>
+                          <w:b/>
+                          <w:bCs/>
+                        </w:rPr>
+                        <w:t>6</w:t>
+                      </w:r>
+                      <w:r>
+                        <w:t xml:space="preserve"> – Differenza tra stima EKF e lo stato vero del sistema</w:t>
+                      </w:r>
+                    </w:p>
+                    <w:p>
+                      <w:pPr>
+                        <w:pStyle w:val="Didascalia"/>
+                        <w:rPr>
+                          <w:noProof/>
+                          <w:sz w:val="22"/>
+                          <w:szCs w:val="22"/>
+                        </w:rPr>
+                      </w:pPr>
+                    </w:p>
+                  </w:txbxContent>
+                </v:textbox>
+                <w10:wrap type="square"/>
+              </v:shape>
+            </w:pict>
+          </mc:Fallback>
+        </mc:AlternateContent>
+      </w:r>
       <w:r>
         <w:rPr>
           <w:sz w:val="24"/>
@@ -3416,7 +3973,7 @@
           <w:noProof/>
         </w:rPr>
         <w:drawing>
-          <wp:inline distT="0" distB="0" distL="0" distR="0" wp14:anchorId="78AC551F" wp14:editId="10829758">
+          <wp:inline distT="0" distB="0" distL="0" distR="0" wp14:anchorId="78AC551F" wp14:editId="6F2324E9">
             <wp:extent cx="6120130" cy="2313305"/>
             <wp:effectExtent l="19050" t="19050" r="13970" b="10795"/>
             <wp:docPr id="258903213" name="Immagine 1" descr="Immagine che contiene testo, diagramma, linea, Diagramma&#10;&#10;Descrizione generata automaticamente"/>
@@ -3431,7 +3988,13 @@
                     <pic:cNvPicPr/>
                   </pic:nvPicPr>
                   <pic:blipFill>
-                    <a:blip r:embed="rId11"/>
+                    <a:blip r:embed="rId11" cstate="print">
+                      <a:extLst>
+                        <a:ext uri="{28A0092B-C50C-407E-A947-70E740481C1C}">
+                          <a14:useLocalDpi xmlns:a14="http://schemas.microsoft.com/office/drawing/2010/main" val="0"/>
+                        </a:ext>
+                      </a:extLst>
+                    </a:blip>
                     <a:stretch>
                       <a:fillRect/>
                     </a:stretch>
@@ -3459,33 +4022,11 @@
     </w:p>
     <w:p>
       <w:pPr>
-        <w:pStyle w:val="Didascalia"/>
-        <w:jc w:val="center"/>
-        <w:rPr>
-          <w:rFonts w:eastAsiaTheme="minorEastAsia"/>
-          <w:b/>
-          <w:bCs/>
-          <w:sz w:val="28"/>
-          <w:szCs w:val="28"/>
-        </w:rPr>
-      </w:pPr>
-      <w:r>
-        <w:rPr>
-          <w:b/>
-          <w:bCs/>
-        </w:rPr>
-        <w:t>Figura 3.</w:t>
-      </w:r>
-      <w:r>
-        <w:rPr>
-          <w:b/>
-          <w:bCs/>
-        </w:rPr>
-        <w:t>6</w:t>
-      </w:r>
-      <w:r>
-        <w:t xml:space="preserve"> – Differenza tra stima EKF e lo stato vero del sistema</w:t>
-      </w:r>
+        <w:rPr>
+          <w:sz w:val="24"/>
+          <w:szCs w:val="24"/>
+        </w:rPr>
+      </w:pPr>
     </w:p>
     <w:p>
       <w:pPr>
@@ -3562,6 +4103,153 @@
       </w:pPr>
       <w:r>
         <w:rPr>
+          <w:noProof/>
+        </w:rPr>
+        <mc:AlternateContent>
+          <mc:Choice Requires="wps">
+            <w:drawing>
+              <wp:anchor distT="0" distB="0" distL="114300" distR="114300" simplePos="0" relativeHeight="251697152" behindDoc="0" locked="0" layoutInCell="1" allowOverlap="1" wp14:anchorId="0ECECCED" wp14:editId="6ACCFB8A">
+                <wp:simplePos x="0" y="0"/>
+                <wp:positionH relativeFrom="column">
+                  <wp:posOffset>11430</wp:posOffset>
+                </wp:positionH>
+                <wp:positionV relativeFrom="paragraph">
+                  <wp:posOffset>2839085</wp:posOffset>
+                </wp:positionV>
+                <wp:extent cx="6120130" cy="160020"/>
+                <wp:effectExtent l="0" t="0" r="0" b="0"/>
+                <wp:wrapSquare wrapText="bothSides"/>
+                <wp:docPr id="263300459" name="Casella di testo 1"/>
+                <wp:cNvGraphicFramePr/>
+                <a:graphic xmlns:a="http://schemas.openxmlformats.org/drawingml/2006/main">
+                  <a:graphicData uri="http://schemas.microsoft.com/office/word/2010/wordprocessingShape">
+                    <wps:wsp>
+                      <wps:cNvSpPr txBox="1"/>
+                      <wps:spPr>
+                        <a:xfrm>
+                          <a:off x="0" y="0"/>
+                          <a:ext cx="6120130" cy="160020"/>
+                        </a:xfrm>
+                        <a:prstGeom prst="rect">
+                          <a:avLst/>
+                        </a:prstGeom>
+                        <a:solidFill>
+                          <a:prstClr val="white"/>
+                        </a:solidFill>
+                        <a:ln>
+                          <a:noFill/>
+                        </a:ln>
+                      </wps:spPr>
+                      <wps:txbx>
+                        <w:txbxContent>
+                          <w:p>
+                            <w:pPr>
+                              <w:pStyle w:val="Didascalia"/>
+                              <w:jc w:val="center"/>
+                              <w:rPr>
+                                <w:rFonts w:eastAsiaTheme="minorEastAsia"/>
+                                <w:b/>
+                                <w:bCs/>
+                                <w:sz w:val="28"/>
+                                <w:szCs w:val="28"/>
+                              </w:rPr>
+                            </w:pPr>
+                            <w:r>
+                              <w:rPr>
+                                <w:b/>
+                                <w:bCs/>
+                              </w:rPr>
+                              <w:t>Figura 3.</w:t>
+                            </w:r>
+                            <w:r>
+                              <w:rPr>
+                                <w:b/>
+                                <w:bCs/>
+                              </w:rPr>
+                              <w:t>7</w:t>
+                            </w:r>
+                            <w:r>
+                              <w:t xml:space="preserve"> – Innovazione delle misure dei sensori</w:t>
+                            </w:r>
+                          </w:p>
+                          <w:p>
+                            <w:pPr>
+                              <w:pStyle w:val="Didascalia"/>
+                              <w:rPr>
+                                <w:noProof/>
+                              </w:rPr>
+                            </w:pPr>
+                          </w:p>
+                        </w:txbxContent>
+                      </wps:txbx>
+                      <wps:bodyPr rot="0" spcFirstLastPara="0" vertOverflow="overflow" horzOverflow="overflow" vert="horz" wrap="square" lIns="0" tIns="0" rIns="0" bIns="0" numCol="1" spcCol="0" rtlCol="0" fromWordArt="0" anchor="t" anchorCtr="0" forceAA="0" compatLnSpc="1">
+                        <a:prstTxWarp prst="textNoShape">
+                          <a:avLst/>
+                        </a:prstTxWarp>
+                        <a:noAutofit/>
+                      </wps:bodyPr>
+                    </wps:wsp>
+                  </a:graphicData>
+                </a:graphic>
+                <wp14:sizeRelV relativeFrom="margin">
+                  <wp14:pctHeight>0</wp14:pctHeight>
+                </wp14:sizeRelV>
+              </wp:anchor>
+            </w:drawing>
+          </mc:Choice>
+          <mc:Fallback>
+            <w:pict>
+              <v:shape w14:anchorId="0ECECCED" id="_x0000_s1032" type="#_x0000_t202" style="position:absolute;margin-left:.9pt;margin-top:223.55pt;width:481.9pt;height:12.6pt;z-index:251697152;visibility:visible;mso-wrap-style:square;mso-height-percent:0;mso-wrap-distance-left:9pt;mso-wrap-distance-top:0;mso-wrap-distance-right:9pt;mso-wrap-distance-bottom:0;mso-position-horizontal:absolute;mso-position-horizontal-relative:text;mso-position-vertical:absolute;mso-position-vertical-relative:text;mso-height-percent:0;mso-height-relative:margin;v-text-anchor:top" o:gfxdata="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" stroked="f">
+                <v:textbox inset="0,0,0,0">
+                  <w:txbxContent>
+                    <w:p>
+                      <w:pPr>
+                        <w:pStyle w:val="Didascalia"/>
+                        <w:jc w:val="center"/>
+                        <w:rPr>
+                          <w:rFonts w:eastAsiaTheme="minorEastAsia"/>
+                          <w:b/>
+                          <w:bCs/>
+                          <w:sz w:val="28"/>
+                          <w:szCs w:val="28"/>
+                        </w:rPr>
+                      </w:pPr>
+                      <w:r>
+                        <w:rPr>
+                          <w:b/>
+                          <w:bCs/>
+                        </w:rPr>
+                        <w:t>Figura 3.</w:t>
+                      </w:r>
+                      <w:r>
+                        <w:rPr>
+                          <w:b/>
+                          <w:bCs/>
+                        </w:rPr>
+                        <w:t>7</w:t>
+                      </w:r>
+                      <w:r>
+                        <w:t xml:space="preserve"> – Innovazione delle misure dei sensori</w:t>
+                      </w:r>
+                    </w:p>
+                    <w:p>
+                      <w:pPr>
+                        <w:pStyle w:val="Didascalia"/>
+                        <w:rPr>
+                          <w:noProof/>
+                        </w:rPr>
+                      </w:pPr>
+                    </w:p>
+                  </w:txbxContent>
+                </v:textbox>
+                <w10:wrap type="square"/>
+              </v:shape>
+            </w:pict>
+          </mc:Fallback>
+        </mc:AlternateContent>
+      </w:r>
+      <w:r>
+        <w:rPr>
           <w:rFonts w:eastAsiaTheme="minorEastAsia"/>
           <w:sz w:val="24"/>
           <w:szCs w:val="24"/>
@@ -3590,25 +4278,7 @@
           <w:sz w:val="24"/>
           <w:szCs w:val="24"/>
         </w:rPr>
-        <w:t xml:space="preserve">tra il modello utilizzato per il filtro e il sistema vero, abbiamo controllato se le innovazioni delle </w:t>
-      </w:r>
-      <w:proofErr w:type="gramStart"/>
-      <w:r>
-        <w:rPr>
-          <w:rFonts w:eastAsiaTheme="minorEastAsia"/>
-          <w:sz w:val="24"/>
-          <w:szCs w:val="24"/>
-        </w:rPr>
-        <w:t>3</w:t>
-      </w:r>
-      <w:proofErr w:type="gramEnd"/>
-      <w:r>
-        <w:rPr>
-          <w:rFonts w:eastAsiaTheme="minorEastAsia"/>
-          <w:sz w:val="24"/>
-          <w:szCs w:val="24"/>
-        </w:rPr>
-        <w:t xml:space="preserve"> misure dei sensori fossero dei rumori bianchi:</w:t>
+        <w:t>tra il modello utilizzato per il filtro e il sistema vero, abbiamo controllato se le innovazioni delle 3 misure dei sensori fossero dei rumori bianchi:</w:t>
       </w:r>
     </w:p>
     <w:p>
@@ -3622,7 +4292,7 @@
           <w:szCs w:val="24"/>
         </w:rPr>
         <w:drawing>
-          <wp:inline distT="0" distB="0" distL="0" distR="0" wp14:anchorId="4980B795" wp14:editId="1B4A9B94">
+          <wp:inline distT="0" distB="0" distL="0" distR="0" wp14:anchorId="4980B795" wp14:editId="45126E6D">
             <wp:extent cx="6120130" cy="2260600"/>
             <wp:effectExtent l="19050" t="19050" r="13970" b="25400"/>
             <wp:docPr id="2075773093" name="Immagine 1" descr="Immagine che contiene testo, schermata, linea, Diagramma&#10;&#10;Descrizione generata automaticamente"/>
@@ -3637,7 +4307,13 @@
                     <pic:cNvPicPr/>
                   </pic:nvPicPr>
                   <pic:blipFill>
-                    <a:blip r:embed="rId12"/>
+                    <a:blip r:embed="rId12" cstate="print">
+                      <a:extLst>
+                        <a:ext uri="{28A0092B-C50C-407E-A947-70E740481C1C}">
+                          <a14:useLocalDpi xmlns:a14="http://schemas.microsoft.com/office/drawing/2010/main" val="0"/>
+                        </a:ext>
+                      </a:extLst>
+                    </a:blip>
                     <a:stretch>
                       <a:fillRect/>
                     </a:stretch>
@@ -3666,7 +4342,915 @@
     <w:p>
       <w:pPr>
         <w:pStyle w:val="Didascalia"/>
+        <w:rPr>
+          <w:rFonts w:eastAsiaTheme="minorEastAsia"/>
+          <w:i w:val="0"/>
+          <w:iCs w:val="0"/>
+          <w:color w:val="auto"/>
+          <w:sz w:val="24"/>
+          <w:szCs w:val="24"/>
+        </w:rPr>
+      </w:pPr>
+    </w:p>
+    <w:p>
+      <w:pPr>
+        <w:pStyle w:val="Didascalia"/>
+        <w:rPr>
+          <w:rFonts w:eastAsiaTheme="minorEastAsia"/>
+          <w:i w:val="0"/>
+          <w:iCs w:val="0"/>
+          <w:color w:val="auto"/>
+          <w:sz w:val="24"/>
+          <w:szCs w:val="24"/>
+        </w:rPr>
+      </w:pPr>
+      <w:r>
+        <w:rPr>
+          <w:rFonts w:eastAsiaTheme="minorEastAsia"/>
+          <w:i w:val="0"/>
+          <w:iCs w:val="0"/>
+          <w:color w:val="auto"/>
+          <w:sz w:val="24"/>
+          <w:szCs w:val="24"/>
+        </w:rPr>
+        <w:t>E come</w:t>
+      </w:r>
+      <w:r>
+        <w:rPr>
+          <w:rFonts w:eastAsiaTheme="minorEastAsia"/>
+          <w:i w:val="0"/>
+          <w:iCs w:val="0"/>
+          <w:color w:val="auto"/>
+          <w:sz w:val="24"/>
+          <w:szCs w:val="24"/>
+        </w:rPr>
+        <w:t xml:space="preserve"> possiamo vedere da </w:t>
+      </w:r>
+      <w:r>
+        <w:rPr>
+          <w:rFonts w:eastAsiaTheme="minorEastAsia"/>
+          <w:color w:val="auto"/>
+          <w:sz w:val="24"/>
+          <w:szCs w:val="24"/>
+        </w:rPr>
+        <w:t>Figura 3.7</w:t>
+      </w:r>
+      <w:r>
+        <w:rPr>
+          <w:rFonts w:eastAsiaTheme="minorEastAsia"/>
+          <w:i w:val="0"/>
+          <w:iCs w:val="0"/>
+          <w:color w:val="auto"/>
+          <w:sz w:val="24"/>
+          <w:szCs w:val="24"/>
+        </w:rPr>
+        <w:t>, la condizione di rumore bianco per tutte e tre le misure è soddisfatta.</w:t>
+      </w:r>
+    </w:p>
+    <w:p/>
+    <w:p>
+      <w:pPr>
+        <w:rPr>
+          <w:b/>
+          <w:bCs/>
+          <w:sz w:val="32"/>
+          <w:szCs w:val="32"/>
+        </w:rPr>
+      </w:pPr>
+      <w:r>
+        <w:rPr>
+          <w:b/>
+          <w:bCs/>
+          <w:sz w:val="32"/>
+          <w:szCs w:val="32"/>
+        </w:rPr>
+        <w:lastRenderedPageBreak/>
+        <w:t xml:space="preserve">Filtro di Kalman </w:t>
+      </w:r>
+      <w:r>
+        <w:rPr>
+          <w:b/>
+          <w:bCs/>
+          <w:sz w:val="32"/>
+          <w:szCs w:val="32"/>
+        </w:rPr>
+        <w:t>Unscented</w:t>
+      </w:r>
+      <w:r>
+        <w:rPr>
+          <w:b/>
+          <w:bCs/>
+          <w:sz w:val="32"/>
+          <w:szCs w:val="32"/>
+        </w:rPr>
+        <w:t xml:space="preserve"> (</w:t>
+      </w:r>
+      <w:r>
+        <w:rPr>
+          <w:b/>
+          <w:bCs/>
+          <w:sz w:val="32"/>
+          <w:szCs w:val="32"/>
+        </w:rPr>
+        <w:t>U</w:t>
+      </w:r>
+      <w:r>
+        <w:rPr>
+          <w:b/>
+          <w:bCs/>
+          <w:sz w:val="32"/>
+          <w:szCs w:val="32"/>
+        </w:rPr>
+        <w:t>KF)</w:t>
+      </w:r>
+    </w:p>
+    <w:p>
+      <w:pPr>
+        <w:pStyle w:val="Paragrafoelenco"/>
+        <w:numPr>
+          <w:ilvl w:val="0"/>
+          <w:numId w:val="2"/>
+        </w:numPr>
+        <w:rPr>
+          <w:rFonts w:eastAsiaTheme="minorEastAsia"/>
+          <w:sz w:val="24"/>
+          <w:szCs w:val="24"/>
+        </w:rPr>
+      </w:pPr>
+      <w:r>
+        <w:rPr>
+          <w:rFonts w:eastAsiaTheme="minorEastAsia"/>
+          <w:sz w:val="24"/>
+          <w:szCs w:val="24"/>
+        </w:rPr>
+        <w:t>C</w:t>
+      </w:r>
+      <w:r>
+        <w:rPr>
+          <w:rFonts w:eastAsiaTheme="minorEastAsia"/>
+          <w:sz w:val="24"/>
+          <w:szCs w:val="24"/>
+        </w:rPr>
+        <w:t xml:space="preserve">ome possiamo vedere dalla </w:t>
+      </w:r>
+      <w:r>
+        <w:rPr>
+          <w:rFonts w:eastAsiaTheme="minorEastAsia"/>
+          <w:i/>
+          <w:iCs/>
+          <w:sz w:val="24"/>
+          <w:szCs w:val="24"/>
+        </w:rPr>
+        <w:t>Figura 3.</w:t>
+      </w:r>
+      <w:r>
+        <w:rPr>
+          <w:rFonts w:eastAsiaTheme="minorEastAsia"/>
+          <w:i/>
+          <w:iCs/>
+          <w:sz w:val="24"/>
+          <w:szCs w:val="24"/>
+        </w:rPr>
+        <w:t>8</w:t>
+      </w:r>
+      <w:r>
+        <w:rPr>
+          <w:rFonts w:eastAsiaTheme="minorEastAsia"/>
+          <w:i/>
+          <w:iCs/>
+          <w:sz w:val="24"/>
+          <w:szCs w:val="24"/>
+        </w:rPr>
+        <w:t xml:space="preserve">, </w:t>
+      </w:r>
+      <w:r>
+        <w:rPr>
+          <w:rFonts w:eastAsiaTheme="minorEastAsia"/>
+          <w:sz w:val="24"/>
+          <w:szCs w:val="24"/>
+        </w:rPr>
+        <w:t>il filtro EKF prevede in ingresso le misure dei sensori (con disturbo additivo di tipo Gaussiano) e l’ingresso F anch’esso disturbato.</w:t>
+      </w:r>
+    </w:p>
+    <w:p>
+      <w:pPr>
+        <w:pStyle w:val="Paragrafoelenco"/>
+        <w:rPr>
+          <w:rFonts w:eastAsiaTheme="minorEastAsia"/>
+          <w:sz w:val="24"/>
+          <w:szCs w:val="24"/>
+        </w:rPr>
+      </w:pPr>
+    </w:p>
+    <w:p>
+      <w:pPr>
+        <w:pStyle w:val="Paragrafoelenco"/>
+        <w:numPr>
+          <w:ilvl w:val="0"/>
+          <w:numId w:val="1"/>
+        </w:numPr>
+        <w:rPr>
+          <w:rFonts w:eastAsiaTheme="minorEastAsia"/>
+          <w:sz w:val="24"/>
+          <w:szCs w:val="24"/>
+        </w:rPr>
+      </w:pPr>
+      <w:r>
+        <w:rPr>
+          <w:rFonts w:eastAsiaTheme="minorEastAsia"/>
+          <w:sz w:val="24"/>
+          <w:szCs w:val="24"/>
+        </w:rPr>
+        <w:t xml:space="preserve">Abbiamo aggiunto 2 integratori di tipo discreto così che da poter avere la stima dello stato e la sua varianza all’istante precedente (cioè </w:t>
+      </w:r>
+      <m:oMath>
+        <m:sSub>
+          <m:sSubPr>
+            <m:ctrlPr>
+              <w:rPr>
+                <w:rFonts w:ascii="Cambria Math" w:eastAsiaTheme="minorEastAsia" w:hAnsi="Cambria Math"/>
+                <w:i/>
+                <w:sz w:val="24"/>
+                <w:szCs w:val="24"/>
+              </w:rPr>
+            </m:ctrlPr>
+          </m:sSubPr>
+          <m:e>
+            <m:acc>
+              <m:accPr>
+                <m:ctrlPr>
+                  <w:rPr>
+                    <w:rFonts w:ascii="Cambria Math" w:eastAsiaTheme="minorEastAsia" w:hAnsi="Cambria Math"/>
+                    <w:i/>
+                    <w:sz w:val="24"/>
+                    <w:szCs w:val="24"/>
+                  </w:rPr>
+                </m:ctrlPr>
+              </m:accPr>
+              <m:e>
+                <m:r>
+                  <w:rPr>
+                    <w:rFonts w:ascii="Cambria Math" w:eastAsiaTheme="minorEastAsia" w:hAnsi="Cambria Math"/>
+                    <w:sz w:val="24"/>
+                    <w:szCs w:val="24"/>
+                  </w:rPr>
+                  <m:t>q</m:t>
+                </m:r>
+              </m:e>
+            </m:acc>
+          </m:e>
+          <m:sub>
+            <m:r>
+              <w:rPr>
+                <w:rFonts w:ascii="Cambria Math" w:eastAsiaTheme="minorEastAsia" w:hAnsi="Cambria Math"/>
+                <w:sz w:val="24"/>
+                <w:szCs w:val="24"/>
+              </w:rPr>
+              <m:t>k-1</m:t>
+            </m:r>
+          </m:sub>
+        </m:sSub>
+      </m:oMath>
+      <w:r>
+        <w:rPr>
+          <w:rFonts w:eastAsiaTheme="minorEastAsia"/>
+          <w:sz w:val="24"/>
+          <w:szCs w:val="24"/>
+        </w:rPr>
+        <w:t xml:space="preserve"> e </w:t>
+      </w:r>
+      <m:oMath>
+        <m:sSub>
+          <m:sSubPr>
+            <m:ctrlPr>
+              <w:rPr>
+                <w:rFonts w:ascii="Cambria Math" w:eastAsiaTheme="minorEastAsia" w:hAnsi="Cambria Math"/>
+                <w:i/>
+                <w:sz w:val="24"/>
+                <w:szCs w:val="24"/>
+              </w:rPr>
+            </m:ctrlPr>
+          </m:sSubPr>
+          <m:e>
+            <m:acc>
+              <m:accPr>
+                <m:ctrlPr>
+                  <w:rPr>
+                    <w:rFonts w:ascii="Cambria Math" w:eastAsiaTheme="minorEastAsia" w:hAnsi="Cambria Math"/>
+                    <w:i/>
+                    <w:sz w:val="24"/>
+                    <w:szCs w:val="24"/>
+                  </w:rPr>
+                </m:ctrlPr>
+              </m:accPr>
+              <m:e>
+                <m:r>
+                  <w:rPr>
+                    <w:rFonts w:ascii="Cambria Math" w:eastAsiaTheme="minorEastAsia" w:hAnsi="Cambria Math"/>
+                    <w:sz w:val="24"/>
+                    <w:szCs w:val="24"/>
+                  </w:rPr>
+                  <m:t>P</m:t>
+                </m:r>
+              </m:e>
+            </m:acc>
+          </m:e>
+          <m:sub>
+            <m:r>
+              <w:rPr>
+                <w:rFonts w:ascii="Cambria Math" w:eastAsiaTheme="minorEastAsia" w:hAnsi="Cambria Math"/>
+                <w:sz w:val="24"/>
+                <w:szCs w:val="24"/>
+              </w:rPr>
+              <m:t>k-1</m:t>
+            </m:r>
+          </m:sub>
+        </m:sSub>
+      </m:oMath>
+      <w:r>
+        <w:rPr>
+          <w:rFonts w:eastAsiaTheme="minorEastAsia"/>
+          <w:sz w:val="24"/>
+          <w:szCs w:val="24"/>
+        </w:rPr>
+        <w:t>).</w:t>
+      </w:r>
+    </w:p>
+    <w:p>
+      <w:pPr>
+        <w:pStyle w:val="Paragrafoelenco"/>
+        <w:rPr>
+          <w:rFonts w:eastAsiaTheme="minorEastAsia"/>
+          <w:sz w:val="24"/>
+          <w:szCs w:val="24"/>
+        </w:rPr>
+      </w:pPr>
+    </w:p>
+    <w:p>
+      <w:pPr>
+        <w:pStyle w:val="Paragrafoelenco"/>
+        <w:numPr>
+          <w:ilvl w:val="0"/>
+          <w:numId w:val="1"/>
+        </w:numPr>
+        <w:rPr>
+          <w:rFonts w:eastAsiaTheme="minorEastAsia"/>
+          <w:sz w:val="24"/>
+          <w:szCs w:val="24"/>
+        </w:rPr>
+      </w:pPr>
+      <w:r>
+        <w:rPr>
+          <w:rFonts w:eastAsiaTheme="minorEastAsia"/>
+          <w:sz w:val="24"/>
+          <w:szCs w:val="24"/>
+        </w:rPr>
+        <w:t xml:space="preserve">Il tempo di campionamento del filtro è </w:t>
+      </w:r>
+    </w:p>
+    <w:p>
+      <w:pPr>
+        <w:pStyle w:val="Paragrafoelenco"/>
+        <w:rPr>
+          <w:rFonts w:eastAsiaTheme="minorEastAsia"/>
+          <w:sz w:val="24"/>
+          <w:szCs w:val="24"/>
+        </w:rPr>
+      </w:pPr>
+      <w:r>
+        <w:rPr>
+          <w:rFonts w:eastAsiaTheme="minorEastAsia"/>
+          <w:sz w:val="24"/>
+          <w:szCs w:val="24"/>
+        </w:rPr>
+        <w:t xml:space="preserve">dato dal tempo di campionamento più grande tra i sensori scelti (in questo caso abbiamo che il tempo </w:t>
+      </w:r>
+      <m:oMath>
+        <m:sSub>
+          <m:sSubPr>
+            <m:ctrlPr>
+              <w:rPr>
+                <w:rFonts w:ascii="Cambria Math" w:eastAsiaTheme="minorEastAsia" w:hAnsi="Cambria Math"/>
+                <w:i/>
+                <w:sz w:val="24"/>
+                <w:szCs w:val="24"/>
+              </w:rPr>
+            </m:ctrlPr>
+          </m:sSubPr>
+          <m:e>
+            <m:r>
+              <w:rPr>
+                <w:rFonts w:ascii="Cambria Math" w:eastAsiaTheme="minorEastAsia" w:hAnsi="Cambria Math"/>
+                <w:sz w:val="24"/>
+                <w:szCs w:val="24"/>
+              </w:rPr>
+              <m:t>T</m:t>
+            </m:r>
+          </m:e>
+          <m:sub>
+            <m:r>
+              <w:rPr>
+                <w:rFonts w:ascii="Cambria Math" w:eastAsiaTheme="minorEastAsia" w:hAnsi="Cambria Math"/>
+                <w:sz w:val="24"/>
+                <w:szCs w:val="24"/>
+              </w:rPr>
+              <m:t>c</m:t>
+            </m:r>
+          </m:sub>
+        </m:sSub>
+        <m:r>
+          <w:rPr>
+            <w:rFonts w:ascii="Cambria Math" w:eastAsiaTheme="minorEastAsia" w:hAnsi="Cambria Math"/>
+            <w:sz w:val="24"/>
+            <w:szCs w:val="24"/>
+          </w:rPr>
+          <m:t>=0.02s</m:t>
+        </m:r>
+      </m:oMath>
+      <w:r>
+        <w:rPr>
+          <w:rFonts w:eastAsiaTheme="minorEastAsia"/>
+          <w:sz w:val="24"/>
+          <w:szCs w:val="24"/>
+        </w:rPr>
+        <w:t>).</w:t>
+      </w:r>
+    </w:p>
+    <w:p>
+      <w:r>
+        <w:rPr>
+          <w:noProof/>
+        </w:rPr>
+        <mc:AlternateContent>
+          <mc:Choice Requires="wps">
+            <w:drawing>
+              <wp:anchor distT="0" distB="0" distL="114300" distR="114300" simplePos="0" relativeHeight="251666432" behindDoc="0" locked="0" layoutInCell="1" allowOverlap="1" wp14:anchorId="36F6F4F4" wp14:editId="659162C6">
+                <wp:simplePos x="0" y="0"/>
+                <wp:positionH relativeFrom="margin">
+                  <wp:posOffset>369570</wp:posOffset>
+                </wp:positionH>
+                <wp:positionV relativeFrom="paragraph">
+                  <wp:posOffset>3175</wp:posOffset>
+                </wp:positionV>
+                <wp:extent cx="2263140" cy="635"/>
+                <wp:effectExtent l="0" t="0" r="3810" b="0"/>
+                <wp:wrapSquare wrapText="bothSides"/>
+                <wp:docPr id="783416743" name="Casella di testo 1"/>
+                <wp:cNvGraphicFramePr/>
+                <a:graphic xmlns:a="http://schemas.openxmlformats.org/drawingml/2006/main">
+                  <a:graphicData uri="http://schemas.microsoft.com/office/word/2010/wordprocessingShape">
+                    <wps:wsp>
+                      <wps:cNvSpPr txBox="1"/>
+                      <wps:spPr>
+                        <a:xfrm>
+                          <a:off x="0" y="0"/>
+                          <a:ext cx="2263140" cy="635"/>
+                        </a:xfrm>
+                        <a:prstGeom prst="rect">
+                          <a:avLst/>
+                        </a:prstGeom>
+                        <a:solidFill>
+                          <a:prstClr val="white"/>
+                        </a:solidFill>
+                        <a:ln>
+                          <a:noFill/>
+                        </a:ln>
+                      </wps:spPr>
+                      <wps:txbx>
+                        <w:txbxContent>
+                          <w:p>
+                            <w:pPr>
+                              <w:pStyle w:val="Didascalia"/>
+                              <w:rPr>
+                                <w:sz w:val="24"/>
+                                <w:szCs w:val="24"/>
+                              </w:rPr>
+                            </w:pPr>
+                            <w:r>
+                              <w:rPr>
+                                <w:b/>
+                                <w:bCs/>
+                              </w:rPr>
+                              <w:t>Figura 3.</w:t>
+                            </w:r>
+                            <w:r>
+                              <w:rPr>
+                                <w:b/>
+                                <w:bCs/>
+                              </w:rPr>
+                              <w:t>8</w:t>
+                            </w:r>
+                            <w:r>
+                              <w:t xml:space="preserve"> – Realizzazione </w:t>
+                            </w:r>
+                            <w:r>
+                              <w:t>UKF</w:t>
+                            </w:r>
+                            <w:r>
+                              <w:t xml:space="preserve"> tramite Simulink</w:t>
+                            </w:r>
+                          </w:p>
+                        </w:txbxContent>
+                      </wps:txbx>
+                      <wps:bodyPr rot="0" spcFirstLastPara="0" vertOverflow="overflow" horzOverflow="overflow" vert="horz" wrap="square" lIns="0" tIns="0" rIns="0" bIns="0" numCol="1" spcCol="0" rtlCol="0" fromWordArt="0" anchor="t" anchorCtr="0" forceAA="0" compatLnSpc="1">
+                        <a:prstTxWarp prst="textNoShape">
+                          <a:avLst/>
+                        </a:prstTxWarp>
+                        <a:spAutoFit/>
+                      </wps:bodyPr>
+                    </wps:wsp>
+                  </a:graphicData>
+                </a:graphic>
+                <wp14:sizeRelH relativeFrom="margin">
+                  <wp14:pctWidth>0</wp14:pctWidth>
+                </wp14:sizeRelH>
+              </wp:anchor>
+            </w:drawing>
+          </mc:Choice>
+          <mc:Fallback>
+            <w:pict>
+              <v:shape w14:anchorId="36F6F4F4" id="_x0000_s1033" type="#_x0000_t202" style="position:absolute;margin-left:29.1pt;margin-top:.25pt;width:178.2pt;height:.05pt;z-index:251666432;visibility:visible;mso-wrap-style:square;mso-width-percent:0;mso-wrap-distance-left:9pt;mso-wrap-distance-top:0;mso-wrap-distance-right:9pt;mso-wrap-distance-bottom:0;mso-position-horizontal:absolute;mso-position-horizontal-relative:margin;mso-position-vertical:absolute;mso-position-vertical-relative:text;mso-width-percent:0;mso-width-relative:margin;v-text-anchor:top" o:gfxdata="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" stroked="f">
+                <v:textbox style="mso-fit-shape-to-text:t" inset="0,0,0,0">
+                  <w:txbxContent>
+                    <w:p>
+                      <w:pPr>
+                        <w:pStyle w:val="Didascalia"/>
+                        <w:rPr>
+                          <w:sz w:val="24"/>
+                          <w:szCs w:val="24"/>
+                        </w:rPr>
+                      </w:pPr>
+                      <w:r>
+                        <w:rPr>
+                          <w:b/>
+                          <w:bCs/>
+                        </w:rPr>
+                        <w:t>Figura 3.</w:t>
+                      </w:r>
+                      <w:r>
+                        <w:rPr>
+                          <w:b/>
+                          <w:bCs/>
+                        </w:rPr>
+                        <w:t>8</w:t>
+                      </w:r>
+                      <w:r>
+                        <w:t xml:space="preserve"> – Realizzazione </w:t>
+                      </w:r>
+                      <w:r>
+                        <w:t>UKF</w:t>
+                      </w:r>
+                      <w:r>
+                        <w:t xml:space="preserve"> tramite Simulink</w:t>
+                      </w:r>
+                    </w:p>
+                  </w:txbxContent>
+                </v:textbox>
+                <w10:wrap type="square" anchorx="margin"/>
+              </v:shape>
+            </w:pict>
+          </mc:Fallback>
+        </mc:AlternateContent>
+      </w:r>
+      <w:r>
+        <w:drawing>
+          <wp:anchor distT="0" distB="0" distL="114300" distR="114300" simplePos="0" relativeHeight="251664384" behindDoc="0" locked="0" layoutInCell="1" allowOverlap="1" wp14:anchorId="33C9E2CF" wp14:editId="5D6054E7">
+            <wp:simplePos x="0" y="0"/>
+            <wp:positionH relativeFrom="column">
+              <wp:posOffset>-3810</wp:posOffset>
+            </wp:positionH>
+            <wp:positionV relativeFrom="page">
+              <wp:posOffset>1272540</wp:posOffset>
+            </wp:positionV>
+            <wp:extent cx="3288665" cy="3116580"/>
+            <wp:effectExtent l="19050" t="19050" r="26035" b="26670"/>
+            <wp:wrapSquare wrapText="bothSides"/>
+            <wp:docPr id="575612818" name="Immagine 1"/>
+            <wp:cNvGraphicFramePr>
+              <a:graphicFrameLocks xmlns:a="http://schemas.openxmlformats.org/drawingml/2006/main" noChangeAspect="1"/>
+            </wp:cNvGraphicFramePr>
+            <a:graphic xmlns:a="http://schemas.openxmlformats.org/drawingml/2006/main">
+              <a:graphicData uri="http://schemas.openxmlformats.org/drawingml/2006/picture">
+                <pic:pic xmlns:pic="http://schemas.openxmlformats.org/drawingml/2006/picture">
+                  <pic:nvPicPr>
+                    <pic:cNvPr id="575612818" name=""/>
+                    <pic:cNvPicPr/>
+                  </pic:nvPicPr>
+                  <pic:blipFill>
+                    <a:blip r:embed="rId13">
+                      <a:extLst>
+                        <a:ext uri="{28A0092B-C50C-407E-A947-70E740481C1C}">
+                          <a14:useLocalDpi xmlns:a14="http://schemas.microsoft.com/office/drawing/2010/main" val="0"/>
+                        </a:ext>
+                      </a:extLst>
+                    </a:blip>
+                    <a:stretch>
+                      <a:fillRect/>
+                    </a:stretch>
+                  </pic:blipFill>
+                  <pic:spPr>
+                    <a:xfrm>
+                      <a:off x="0" y="0"/>
+                      <a:ext cx="3288665" cy="3116580"/>
+                    </a:xfrm>
+                    <a:prstGeom prst="rect">
+                      <a:avLst/>
+                    </a:prstGeom>
+                    <a:ln w="12700">
+                      <a:solidFill>
+                        <a:schemeClr val="tx1"/>
+                      </a:solidFill>
+                    </a:ln>
+                  </pic:spPr>
+                </pic:pic>
+              </a:graphicData>
+            </a:graphic>
+          </wp:anchor>
+        </w:drawing>
+      </w:r>
+    </w:p>
+    <w:p>
+      <w:pPr>
+        <w:rPr>
+          <w:rFonts w:eastAsiaTheme="minorEastAsia"/>
+          <w:sz w:val="24"/>
+          <w:szCs w:val="24"/>
+        </w:rPr>
+      </w:pPr>
+      <w:r>
+        <w:rPr>
+          <w:rFonts w:eastAsiaTheme="minorEastAsia"/>
+          <w:sz w:val="24"/>
+          <w:szCs w:val="24"/>
+        </w:rPr>
+        <w:t xml:space="preserve">Prima di andare a vedere la predizione e correzione per il filtro, vediamo la parte iniziale del codice interno al blocco di figura </w:t>
+      </w:r>
+      <w:r>
+        <w:rPr>
+          <w:rFonts w:eastAsiaTheme="minorEastAsia"/>
+          <w:i/>
+          <w:iCs/>
+          <w:sz w:val="24"/>
+          <w:szCs w:val="24"/>
+        </w:rPr>
+        <w:t>Figura 3.8</w:t>
+      </w:r>
+      <w:r>
+        <w:rPr>
+          <w:rFonts w:eastAsiaTheme="minorEastAsia"/>
+          <w:sz w:val="24"/>
+          <w:szCs w:val="24"/>
+        </w:rPr>
+        <w:t>, dove definiamo le costanti e i parametri dell’UKF:</w:t>
+      </w:r>
+    </w:p>
+    <w:p>
+      <w:pPr>
         <w:jc w:val="center"/>
+        <w:rPr>
+          <w:rFonts w:eastAsiaTheme="minorEastAsia"/>
+          <w:sz w:val="24"/>
+          <w:szCs w:val="24"/>
+        </w:rPr>
+      </w:pPr>
+      <w:r>
+        <w:rPr>
+          <w:noProof/>
+        </w:rPr>
+        <mc:AlternateContent>
+          <mc:Choice Requires="wps">
+            <w:drawing>
+              <wp:anchor distT="0" distB="0" distL="114300" distR="114300" simplePos="0" relativeHeight="251669504" behindDoc="0" locked="0" layoutInCell="1" allowOverlap="1" wp14:anchorId="12BEAEAE" wp14:editId="06B3B31F">
+                <wp:simplePos x="0" y="0"/>
+                <wp:positionH relativeFrom="margin">
+                  <wp:align>center</wp:align>
+                </wp:positionH>
+                <wp:positionV relativeFrom="paragraph">
+                  <wp:posOffset>3429635</wp:posOffset>
+                </wp:positionV>
+                <wp:extent cx="4290060" cy="635"/>
+                <wp:effectExtent l="0" t="0" r="0" b="0"/>
+                <wp:wrapSquare wrapText="bothSides"/>
+                <wp:docPr id="1548285475" name="Casella di testo 1"/>
+                <wp:cNvGraphicFramePr/>
+                <a:graphic xmlns:a="http://schemas.openxmlformats.org/drawingml/2006/main">
+                  <a:graphicData uri="http://schemas.microsoft.com/office/word/2010/wordprocessingShape">
+                    <wps:wsp>
+                      <wps:cNvSpPr txBox="1"/>
+                      <wps:spPr>
+                        <a:xfrm>
+                          <a:off x="0" y="0"/>
+                          <a:ext cx="4290060" cy="635"/>
+                        </a:xfrm>
+                        <a:prstGeom prst="rect">
+                          <a:avLst/>
+                        </a:prstGeom>
+                        <a:solidFill>
+                          <a:prstClr val="white"/>
+                        </a:solidFill>
+                        <a:ln>
+                          <a:noFill/>
+                        </a:ln>
+                      </wps:spPr>
+                      <wps:txbx>
+                        <w:txbxContent>
+                          <w:p>
+                            <w:pPr>
+                              <w:pStyle w:val="Didascalia"/>
+                              <w:jc w:val="center"/>
+                              <w:rPr>
+                                <w:noProof/>
+                              </w:rPr>
+                            </w:pPr>
+                            <w:r>
+                              <w:rPr>
+                                <w:b/>
+                                <w:bCs/>
+                              </w:rPr>
+                              <w:t>Figura 3.9</w:t>
+                            </w:r>
+                            <w:r>
+                              <w:t xml:space="preserve"> – Definizione costanti fisiche e parametri del filtro </w:t>
+                            </w:r>
+                            <m:oMath>
+                              <m:r>
+                                <w:rPr>
+                                  <w:rFonts w:ascii="Cambria Math" w:hAnsi="Cambria Math"/>
+                                </w:rPr>
+                                <m:t>α</m:t>
+                              </m:r>
+                            </m:oMath>
+                            <w:r>
+                              <w:rPr>
+                                <w:rFonts w:eastAsiaTheme="minorEastAsia"/>
+                              </w:rPr>
+                              <w:t xml:space="preserve">, </w:t>
+                            </w:r>
+                            <m:oMath>
+                              <m:r>
+                                <w:rPr>
+                                  <w:rFonts w:ascii="Cambria Math" w:eastAsiaTheme="minorEastAsia" w:hAnsi="Cambria Math"/>
+                                </w:rPr>
+                                <m:t>β</m:t>
+                              </m:r>
+                            </m:oMath>
+                            <w:r>
+                              <w:rPr>
+                                <w:rFonts w:eastAsiaTheme="minorEastAsia"/>
+                              </w:rPr>
+                              <w:t xml:space="preserve"> e </w:t>
+                            </w:r>
+                            <m:oMath>
+                              <m:r>
+                                <w:rPr>
+                                  <w:rFonts w:ascii="Cambria Math" w:eastAsiaTheme="minorEastAsia" w:hAnsi="Cambria Math"/>
+                                </w:rPr>
+                                <m:t>k</m:t>
+                              </m:r>
+                            </m:oMath>
+                          </w:p>
+                        </w:txbxContent>
+                      </wps:txbx>
+                      <wps:bodyPr rot="0" spcFirstLastPara="0" vertOverflow="overflow" horzOverflow="overflow" vert="horz" wrap="square" lIns="0" tIns="0" rIns="0" bIns="0" numCol="1" spcCol="0" rtlCol="0" fromWordArt="0" anchor="t" anchorCtr="0" forceAA="0" compatLnSpc="1">
+                        <a:prstTxWarp prst="textNoShape">
+                          <a:avLst/>
+                        </a:prstTxWarp>
+                        <a:spAutoFit/>
+                      </wps:bodyPr>
+                    </wps:wsp>
+                  </a:graphicData>
+                </a:graphic>
+              </wp:anchor>
+            </w:drawing>
+          </mc:Choice>
+          <mc:Fallback>
+            <w:pict>
+              <v:shape w14:anchorId="12BEAEAE" id="_x0000_s1034" type="#_x0000_t202" style="position:absolute;left:0;text-align:left;margin-left:0;margin-top:270.05pt;width:337.8pt;height:.05pt;z-index:251669504;visibility:visible;mso-wrap-style:square;mso-wrap-distance-left:9pt;mso-wrap-distance-top:0;mso-wrap-distance-right:9pt;mso-wrap-distance-bottom:0;mso-position-horizontal:center;mso-position-horizontal-relative:margin;mso-position-vertical:absolute;mso-position-vertical-relative:text;v-text-anchor:top" o:gfxdata="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" stroked="f">
+                <v:textbox style="mso-fit-shape-to-text:t" inset="0,0,0,0">
+                  <w:txbxContent>
+                    <w:p>
+                      <w:pPr>
+                        <w:pStyle w:val="Didascalia"/>
+                        <w:jc w:val="center"/>
+                        <w:rPr>
+                          <w:noProof/>
+                        </w:rPr>
+                      </w:pPr>
+                      <w:r>
+                        <w:rPr>
+                          <w:b/>
+                          <w:bCs/>
+                        </w:rPr>
+                        <w:t>Figura 3.9</w:t>
+                      </w:r>
+                      <w:r>
+                        <w:t xml:space="preserve"> – Definizione costanti fisiche e parametri del filtro </w:t>
+                      </w:r>
+                      <m:oMath>
+                        <m:r>
+                          <w:rPr>
+                            <w:rFonts w:ascii="Cambria Math" w:hAnsi="Cambria Math"/>
+                          </w:rPr>
+                          <m:t>α</m:t>
+                        </m:r>
+                      </m:oMath>
+                      <w:r>
+                        <w:rPr>
+                          <w:rFonts w:eastAsiaTheme="minorEastAsia"/>
+                        </w:rPr>
+                        <w:t xml:space="preserve">, </w:t>
+                      </w:r>
+                      <m:oMath>
+                        <m:r>
+                          <w:rPr>
+                            <w:rFonts w:ascii="Cambria Math" w:eastAsiaTheme="minorEastAsia" w:hAnsi="Cambria Math"/>
+                          </w:rPr>
+                          <m:t>β</m:t>
+                        </m:r>
+                      </m:oMath>
+                      <w:r>
+                        <w:rPr>
+                          <w:rFonts w:eastAsiaTheme="minorEastAsia"/>
+                        </w:rPr>
+                        <w:t xml:space="preserve"> e </w:t>
+                      </w:r>
+                      <m:oMath>
+                        <m:r>
+                          <w:rPr>
+                            <w:rFonts w:ascii="Cambria Math" w:eastAsiaTheme="minorEastAsia" w:hAnsi="Cambria Math"/>
+                          </w:rPr>
+                          <m:t>k</m:t>
+                        </m:r>
+                      </m:oMath>
+                    </w:p>
+                  </w:txbxContent>
+                </v:textbox>
+                <w10:wrap type="square" anchorx="margin"/>
+              </v:shape>
+            </w:pict>
+          </mc:Fallback>
+        </mc:AlternateContent>
+      </w:r>
+      <w:r>
+        <w:rPr>
+          <w:rFonts w:eastAsiaTheme="minorEastAsia"/>
+          <w:noProof/>
+          <w:sz w:val="24"/>
+          <w:szCs w:val="24"/>
+        </w:rPr>
+        <w:drawing>
+          <wp:inline distT="0" distB="0" distL="0" distR="0" wp14:anchorId="01650199" wp14:editId="523AE926">
+            <wp:extent cx="4290060" cy="3352800"/>
+            <wp:effectExtent l="19050" t="19050" r="15240" b="19050"/>
+            <wp:docPr id="1974540511" name="Immagine 1"/>
+            <wp:cNvGraphicFramePr>
+              <a:graphicFrameLocks xmlns:a="http://schemas.openxmlformats.org/drawingml/2006/main" noChangeAspect="1"/>
+            </wp:cNvGraphicFramePr>
+            <a:graphic xmlns:a="http://schemas.openxmlformats.org/drawingml/2006/main">
+              <a:graphicData uri="http://schemas.openxmlformats.org/drawingml/2006/picture">
+                <pic:pic xmlns:pic="http://schemas.openxmlformats.org/drawingml/2006/picture">
+                  <pic:nvPicPr>
+                    <pic:cNvPr id="0" name="Picture 1"/>
+                    <pic:cNvPicPr>
+                      <a:picLocks noChangeAspect="1" noChangeArrowheads="1"/>
+                    </pic:cNvPicPr>
+                  </pic:nvPicPr>
+                  <pic:blipFill>
+                    <a:blip r:embed="rId14">
+                      <a:extLst>
+                        <a:ext uri="{28A0092B-C50C-407E-A947-70E740481C1C}">
+                          <a14:useLocalDpi xmlns:a14="http://schemas.microsoft.com/office/drawing/2010/main" val="0"/>
+                        </a:ext>
+                      </a:extLst>
+                    </a:blip>
+                    <a:srcRect/>
+                    <a:stretch>
+                      <a:fillRect/>
+                    </a:stretch>
+                  </pic:blipFill>
+                  <pic:spPr bwMode="auto">
+                    <a:xfrm>
+                      <a:off x="0" y="0"/>
+                      <a:ext cx="4290060" cy="3352800"/>
+                    </a:xfrm>
+                    <a:prstGeom prst="rect">
+                      <a:avLst/>
+                    </a:prstGeom>
+                    <a:ln w="12700">
+                      <a:solidFill>
+                        <a:schemeClr val="tx1"/>
+                      </a:solidFill>
+                    </a:ln>
+                  </pic:spPr>
+                </pic:pic>
+              </a:graphicData>
+            </a:graphic>
+          </wp:inline>
+        </w:drawing>
+      </w:r>
+    </w:p>
+    <w:p>
+      <w:pPr>
         <w:rPr>
           <w:rFonts w:eastAsiaTheme="minorEastAsia"/>
           <w:b/>
@@ -3675,135 +5259,1334 @@
           <w:szCs w:val="28"/>
         </w:rPr>
       </w:pPr>
-      <w:r>
-        <w:rPr>
+    </w:p>
+    <w:p>
+      <w:pPr>
+        <w:rPr>
+          <w:rFonts w:eastAsiaTheme="minorEastAsia"/>
           <w:b/>
           <w:bCs/>
-        </w:rPr>
-        <w:t>Figura 3.</w:t>
-      </w:r>
-      <w:r>
-        <w:rPr>
+          <w:sz w:val="28"/>
+          <w:szCs w:val="28"/>
+        </w:rPr>
+      </w:pPr>
+    </w:p>
+    <w:p>
+      <w:pPr>
+        <w:rPr>
+          <w:rFonts w:eastAsiaTheme="minorEastAsia"/>
           <w:b/>
           <w:bCs/>
-        </w:rPr>
-        <w:t>7</w:t>
-      </w:r>
-      <w:r>
-        <w:t xml:space="preserve"> – Innovazione delle misure dei sensori</w:t>
-      </w:r>
-    </w:p>
-    <w:p>
-      <w:pPr>
-        <w:pStyle w:val="Didascalia"/>
-        <w:rPr>
-          <w:rFonts w:eastAsiaTheme="minorEastAsia"/>
-          <w:i w:val="0"/>
-          <w:iCs w:val="0"/>
-          <w:color w:val="auto"/>
-          <w:sz w:val="24"/>
-          <w:szCs w:val="24"/>
-        </w:rPr>
-      </w:pPr>
-      <w:r>
-        <w:rPr>
-          <w:rFonts w:eastAsiaTheme="minorEastAsia"/>
-          <w:i w:val="0"/>
-          <w:iCs w:val="0"/>
-          <w:color w:val="auto"/>
-          <w:sz w:val="24"/>
-          <w:szCs w:val="24"/>
-        </w:rPr>
-        <w:t>E come</w:t>
-      </w:r>
-      <w:r>
-        <w:rPr>
-          <w:rFonts w:eastAsiaTheme="minorEastAsia"/>
-          <w:i w:val="0"/>
-          <w:iCs w:val="0"/>
-          <w:color w:val="auto"/>
-          <w:sz w:val="24"/>
-          <w:szCs w:val="24"/>
-        </w:rPr>
-        <w:t xml:space="preserve"> possiamo vedere da </w:t>
-      </w:r>
-      <w:r>
-        <w:rPr>
-          <w:rFonts w:eastAsiaTheme="minorEastAsia"/>
-          <w:color w:val="auto"/>
-          <w:sz w:val="24"/>
-          <w:szCs w:val="24"/>
-        </w:rPr>
-        <w:t>Figura 3.7</w:t>
-      </w:r>
-      <w:r>
-        <w:rPr>
-          <w:rFonts w:eastAsiaTheme="minorEastAsia"/>
-          <w:i w:val="0"/>
-          <w:iCs w:val="0"/>
-          <w:color w:val="auto"/>
-          <w:sz w:val="24"/>
-          <w:szCs w:val="24"/>
-        </w:rPr>
-        <w:t>, la condizione di rumore bianco per tutte e tre le misure è soddisfatta.</w:t>
+          <w:sz w:val="28"/>
+          <w:szCs w:val="28"/>
+        </w:rPr>
+      </w:pPr>
+    </w:p>
+    <w:p>
+      <w:pPr>
+        <w:rPr>
+          <w:rFonts w:eastAsiaTheme="minorEastAsia"/>
+          <w:b/>
+          <w:bCs/>
+          <w:sz w:val="28"/>
+          <w:szCs w:val="28"/>
+        </w:rPr>
+      </w:pPr>
+    </w:p>
+    <w:p>
+      <w:pPr>
+        <w:rPr>
+          <w:rFonts w:eastAsiaTheme="minorEastAsia"/>
+          <w:b/>
+          <w:bCs/>
+          <w:sz w:val="28"/>
+          <w:szCs w:val="28"/>
+        </w:rPr>
+      </w:pPr>
+      <w:r>
+        <w:rPr>
+          <w:rFonts w:eastAsiaTheme="minorEastAsia"/>
+          <w:b/>
+          <w:bCs/>
+          <w:sz w:val="28"/>
+          <w:szCs w:val="28"/>
+        </w:rPr>
+        <w:lastRenderedPageBreak/>
+        <w:t xml:space="preserve">Predizione </w:t>
+      </w:r>
+      <w:r>
+        <w:rPr>
+          <w:rFonts w:eastAsiaTheme="minorEastAsia"/>
+          <w:b/>
+          <w:bCs/>
+          <w:sz w:val="28"/>
+          <w:szCs w:val="28"/>
+        </w:rPr>
+        <w:t>UKF</w:t>
+      </w:r>
+    </w:p>
+    <w:p>
+      <w:pPr>
+        <w:rPr>
+          <w:rFonts w:eastAsiaTheme="minorEastAsia"/>
+          <w:sz w:val="24"/>
+          <w:szCs w:val="24"/>
+        </w:rPr>
+      </w:pPr>
+      <w:r>
+        <w:rPr>
+          <w:rFonts w:eastAsiaTheme="minorEastAsia"/>
+          <w:sz w:val="24"/>
+          <w:szCs w:val="24"/>
+        </w:rPr>
+        <w:t xml:space="preserve">Partiamo con </w:t>
+      </w:r>
+      <w:r>
+        <w:rPr>
+          <w:rFonts w:eastAsiaTheme="minorEastAsia"/>
+          <w:sz w:val="24"/>
+          <w:szCs w:val="24"/>
+        </w:rPr>
+        <w:t xml:space="preserve">il vedere la parte di codice in cui applichiamo la trasformata unscented per la predizione dello stato, e quindi l’uso della trasformata per la funzione </w:t>
+      </w:r>
+      <m:oMath>
+        <m:r>
+          <w:rPr>
+            <w:rFonts w:ascii="Cambria Math" w:eastAsiaTheme="minorEastAsia" w:hAnsi="Cambria Math"/>
+            <w:sz w:val="24"/>
+            <w:szCs w:val="24"/>
+          </w:rPr>
+          <m:t>f(x,w)</m:t>
+        </m:r>
+      </m:oMath>
+      <w:r>
+        <w:rPr>
+          <w:rFonts w:eastAsiaTheme="minorEastAsia"/>
+          <w:sz w:val="24"/>
+          <w:szCs w:val="24"/>
+        </w:rPr>
+        <w:t xml:space="preserve"> cioè la dinamica del sistema:</w:t>
+      </w:r>
+    </w:p>
+    <w:p>
+      <w:pPr>
+        <w:jc w:val="center"/>
+        <w:rPr>
+          <w:rFonts w:eastAsiaTheme="minorEastAsia"/>
+          <w:b/>
+          <w:bCs/>
+          <w:sz w:val="28"/>
+          <w:szCs w:val="28"/>
+        </w:rPr>
+      </w:pPr>
+      <w:r>
+        <w:rPr>
+          <w:noProof/>
+        </w:rPr>
+        <mc:AlternateContent>
+          <mc:Choice Requires="wps">
+            <w:drawing>
+              <wp:anchor distT="0" distB="0" distL="114300" distR="114300" simplePos="0" relativeHeight="251672576" behindDoc="0" locked="0" layoutInCell="1" allowOverlap="1" wp14:anchorId="49C3986A" wp14:editId="2CD4F240">
+                <wp:simplePos x="0" y="0"/>
+                <wp:positionH relativeFrom="margin">
+                  <wp:align>center</wp:align>
+                </wp:positionH>
+                <wp:positionV relativeFrom="paragraph">
+                  <wp:posOffset>1870710</wp:posOffset>
+                </wp:positionV>
+                <wp:extent cx="4572000" cy="635"/>
+                <wp:effectExtent l="0" t="0" r="0" b="0"/>
+                <wp:wrapSquare wrapText="bothSides"/>
+                <wp:docPr id="110471384" name="Casella di testo 1"/>
+                <wp:cNvGraphicFramePr/>
+                <a:graphic xmlns:a="http://schemas.openxmlformats.org/drawingml/2006/main">
+                  <a:graphicData uri="http://schemas.microsoft.com/office/word/2010/wordprocessingShape">
+                    <wps:wsp>
+                      <wps:cNvSpPr txBox="1"/>
+                      <wps:spPr>
+                        <a:xfrm>
+                          <a:off x="0" y="0"/>
+                          <a:ext cx="4572000" cy="635"/>
+                        </a:xfrm>
+                        <a:prstGeom prst="rect">
+                          <a:avLst/>
+                        </a:prstGeom>
+                        <a:solidFill>
+                          <a:prstClr val="white"/>
+                        </a:solidFill>
+                        <a:ln>
+                          <a:noFill/>
+                        </a:ln>
+                      </wps:spPr>
+                      <wps:txbx>
+                        <w:txbxContent>
+                          <w:p>
+                            <w:pPr>
+                              <w:pStyle w:val="Didascalia"/>
+                              <w:jc w:val="center"/>
+                              <w:rPr>
+                                <w:b/>
+                                <w:bCs/>
+                                <w:noProof/>
+                                <w:sz w:val="28"/>
+                                <w:szCs w:val="28"/>
+                              </w:rPr>
+                            </w:pPr>
+                            <w:r>
+                              <w:rPr>
+                                <w:b/>
+                                <w:bCs/>
+                              </w:rPr>
+                              <w:t>Figura 3.10</w:t>
+                            </w:r>
+                            <w:r>
+                              <w:t xml:space="preserve"> – Definizione parametri UT (variabili di stato + rumore </w:t>
+                            </w:r>
+                            <m:oMath>
+                              <m:sSub>
+                                <m:sSubPr>
+                                  <m:ctrlPr>
+                                    <w:rPr>
+                                      <w:rFonts w:ascii="Cambria Math" w:hAnsi="Cambria Math"/>
+                                    </w:rPr>
+                                  </m:ctrlPr>
+                                </m:sSubPr>
+                                <m:e>
+                                  <m:r>
+                                    <w:rPr>
+                                      <w:rFonts w:ascii="Cambria Math" w:hAnsi="Cambria Math"/>
+                                    </w:rPr>
+                                    <m:t>w</m:t>
+                                  </m:r>
+                                </m:e>
+                                <m:sub>
+                                  <m:r>
+                                    <w:rPr>
+                                      <w:rFonts w:ascii="Cambria Math" w:hAnsi="Cambria Math"/>
+                                    </w:rPr>
+                                    <m:t>k</m:t>
+                                  </m:r>
+                                </m:sub>
+                              </m:sSub>
+                            </m:oMath>
+                            <w:r>
+                              <w:t xml:space="preserve">) e costanti </w:t>
+                            </w:r>
+                            <m:oMath>
+                              <m:r>
+                                <w:rPr>
+                                  <w:rFonts w:ascii="Cambria Math" w:hAnsi="Cambria Math"/>
+                                </w:rPr>
+                                <m:t>n</m:t>
+                              </m:r>
+                            </m:oMath>
+                            <w:r>
+                              <w:rPr>
+                                <w:rFonts w:eastAsiaTheme="minorEastAsia"/>
+                              </w:rPr>
+                              <w:t xml:space="preserve"> e </w:t>
+                            </w:r>
+                            <m:oMath>
+                              <m:r>
+                                <w:rPr>
+                                  <w:rFonts w:ascii="Cambria Math" w:eastAsiaTheme="minorEastAsia" w:hAnsi="Cambria Math"/>
+                                </w:rPr>
+                                <m:t>λ</m:t>
+                              </m:r>
+                            </m:oMath>
+                          </w:p>
+                        </w:txbxContent>
+                      </wps:txbx>
+                      <wps:bodyPr rot="0" spcFirstLastPara="0" vertOverflow="overflow" horzOverflow="overflow" vert="horz" wrap="square" lIns="0" tIns="0" rIns="0" bIns="0" numCol="1" spcCol="0" rtlCol="0" fromWordArt="0" anchor="t" anchorCtr="0" forceAA="0" compatLnSpc="1">
+                        <a:prstTxWarp prst="textNoShape">
+                          <a:avLst/>
+                        </a:prstTxWarp>
+                        <a:spAutoFit/>
+                      </wps:bodyPr>
+                    </wps:wsp>
+                  </a:graphicData>
+                </a:graphic>
+                <wp14:sizeRelH relativeFrom="margin">
+                  <wp14:pctWidth>0</wp14:pctWidth>
+                </wp14:sizeRelH>
+              </wp:anchor>
+            </w:drawing>
+          </mc:Choice>
+          <mc:Fallback>
+            <w:pict>
+              <v:shape w14:anchorId="49C3986A" id="_x0000_s1035" type="#_x0000_t202" style="position:absolute;left:0;text-align:left;margin-left:0;margin-top:147.3pt;width:5in;height:.05pt;z-index:251672576;visibility:visible;mso-wrap-style:square;mso-width-percent:0;mso-wrap-distance-left:9pt;mso-wrap-distance-top:0;mso-wrap-distance-right:9pt;mso-wrap-distance-bottom:0;mso-position-horizontal:center;mso-position-horizontal-relative:margin;mso-position-vertical:absolute;mso-position-vertical-relative:text;mso-width-percent:0;mso-width-relative:margin;v-text-anchor:top" o:gfxdata="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" stroked="f">
+                <v:textbox style="mso-fit-shape-to-text:t" inset="0,0,0,0">
+                  <w:txbxContent>
+                    <w:p>
+                      <w:pPr>
+                        <w:pStyle w:val="Didascalia"/>
+                        <w:jc w:val="center"/>
+                        <w:rPr>
+                          <w:b/>
+                          <w:bCs/>
+                          <w:noProof/>
+                          <w:sz w:val="28"/>
+                          <w:szCs w:val="28"/>
+                        </w:rPr>
+                      </w:pPr>
+                      <w:r>
+                        <w:rPr>
+                          <w:b/>
+                          <w:bCs/>
+                        </w:rPr>
+                        <w:t>Figura 3.10</w:t>
+                      </w:r>
+                      <w:r>
+                        <w:t xml:space="preserve"> – Definizione parametri UT (variabili di stato + rumore </w:t>
+                      </w:r>
+                      <m:oMath>
+                        <m:sSub>
+                          <m:sSubPr>
+                            <m:ctrlPr>
+                              <w:rPr>
+                                <w:rFonts w:ascii="Cambria Math" w:hAnsi="Cambria Math"/>
+                              </w:rPr>
+                            </m:ctrlPr>
+                          </m:sSubPr>
+                          <m:e>
+                            <m:r>
+                              <w:rPr>
+                                <w:rFonts w:ascii="Cambria Math" w:hAnsi="Cambria Math"/>
+                              </w:rPr>
+                              <m:t>w</m:t>
+                            </m:r>
+                          </m:e>
+                          <m:sub>
+                            <m:r>
+                              <w:rPr>
+                                <w:rFonts w:ascii="Cambria Math" w:hAnsi="Cambria Math"/>
+                              </w:rPr>
+                              <m:t>k</m:t>
+                            </m:r>
+                          </m:sub>
+                        </m:sSub>
+                      </m:oMath>
+                      <w:r>
+                        <w:t xml:space="preserve">) e costanti </w:t>
+                      </w:r>
+                      <m:oMath>
+                        <m:r>
+                          <w:rPr>
+                            <w:rFonts w:ascii="Cambria Math" w:hAnsi="Cambria Math"/>
+                          </w:rPr>
+                          <m:t>n</m:t>
+                        </m:r>
+                      </m:oMath>
+                      <w:r>
+                        <w:rPr>
+                          <w:rFonts w:eastAsiaTheme="minorEastAsia"/>
+                        </w:rPr>
+                        <w:t xml:space="preserve"> e </w:t>
+                      </w:r>
+                      <m:oMath>
+                        <m:r>
+                          <w:rPr>
+                            <w:rFonts w:ascii="Cambria Math" w:eastAsiaTheme="minorEastAsia" w:hAnsi="Cambria Math"/>
+                          </w:rPr>
+                          <m:t>λ</m:t>
+                        </m:r>
+                      </m:oMath>
+                    </w:p>
+                  </w:txbxContent>
+                </v:textbox>
+                <w10:wrap type="square" anchorx="margin"/>
+              </v:shape>
+            </w:pict>
+          </mc:Fallback>
+        </mc:AlternateContent>
+      </w:r>
+      <w:r>
+        <w:rPr>
+          <w:rFonts w:eastAsiaTheme="minorEastAsia"/>
+          <w:b/>
+          <w:bCs/>
+          <w:noProof/>
+          <w:sz w:val="28"/>
+          <w:szCs w:val="28"/>
+        </w:rPr>
+        <w:drawing>
+          <wp:inline distT="0" distB="0" distL="0" distR="0" wp14:anchorId="44D913B8" wp14:editId="2C0CF804">
+            <wp:extent cx="3284220" cy="1775460"/>
+            <wp:effectExtent l="19050" t="19050" r="11430" b="15240"/>
+            <wp:docPr id="1997293950" name="Immagine 3"/>
+            <wp:cNvGraphicFramePr>
+              <a:graphicFrameLocks xmlns:a="http://schemas.openxmlformats.org/drawingml/2006/main" noChangeAspect="1"/>
+            </wp:cNvGraphicFramePr>
+            <a:graphic xmlns:a="http://schemas.openxmlformats.org/drawingml/2006/main">
+              <a:graphicData uri="http://schemas.openxmlformats.org/drawingml/2006/picture">
+                <pic:pic xmlns:pic="http://schemas.openxmlformats.org/drawingml/2006/picture">
+                  <pic:nvPicPr>
+                    <pic:cNvPr id="0" name="Picture 3"/>
+                    <pic:cNvPicPr>
+                      <a:picLocks noChangeAspect="1" noChangeArrowheads="1"/>
+                    </pic:cNvPicPr>
+                  </pic:nvPicPr>
+                  <pic:blipFill>
+                    <a:blip r:embed="rId15">
+                      <a:extLst>
+                        <a:ext uri="{28A0092B-C50C-407E-A947-70E740481C1C}">
+                          <a14:useLocalDpi xmlns:a14="http://schemas.microsoft.com/office/drawing/2010/main" val="0"/>
+                        </a:ext>
+                      </a:extLst>
+                    </a:blip>
+                    <a:srcRect/>
+                    <a:stretch>
+                      <a:fillRect/>
+                    </a:stretch>
+                  </pic:blipFill>
+                  <pic:spPr bwMode="auto">
+                    <a:xfrm>
+                      <a:off x="0" y="0"/>
+                      <a:ext cx="3284220" cy="1775460"/>
+                    </a:xfrm>
+                    <a:prstGeom prst="rect">
+                      <a:avLst/>
+                    </a:prstGeom>
+                    <a:ln w="12700">
+                      <a:solidFill>
+                        <a:schemeClr val="tx1"/>
+                      </a:solidFill>
+                    </a:ln>
+                  </pic:spPr>
+                </pic:pic>
+              </a:graphicData>
+            </a:graphic>
+          </wp:inline>
+        </w:drawing>
+      </w:r>
+    </w:p>
+    <w:p/>
+    <w:p>
+      <w:pPr>
+        <w:rPr>
+          <w:rFonts w:eastAsiaTheme="minorEastAsia"/>
+          <w:sz w:val="24"/>
+          <w:szCs w:val="24"/>
+        </w:rPr>
+      </w:pPr>
+      <w:r>
+        <w:rPr>
+          <w:rFonts w:eastAsiaTheme="minorEastAsia"/>
+          <w:sz w:val="24"/>
+          <w:szCs w:val="24"/>
+        </w:rPr>
+        <w:t>Il passaggio successivo è il calcolo dei pesi e la fattorizzazione della matrice di covarianza:</w:t>
+      </w:r>
+    </w:p>
+    <w:p>
+      <w:pPr>
+        <w:jc w:val="center"/>
+      </w:pPr>
+      <w:r>
+        <w:rPr>
+          <w:noProof/>
+        </w:rPr>
+        <mc:AlternateContent>
+          <mc:Choice Requires="wps">
+            <w:drawing>
+              <wp:anchor distT="0" distB="0" distL="114300" distR="114300" simplePos="0" relativeHeight="251675648" behindDoc="0" locked="0" layoutInCell="1" allowOverlap="1" wp14:anchorId="44418C3B" wp14:editId="7FFF9207">
+                <wp:simplePos x="0" y="0"/>
+                <wp:positionH relativeFrom="margin">
+                  <wp:align>center</wp:align>
+                </wp:positionH>
+                <wp:positionV relativeFrom="paragraph">
+                  <wp:posOffset>2350135</wp:posOffset>
+                </wp:positionV>
+                <wp:extent cx="4000500" cy="635"/>
+                <wp:effectExtent l="0" t="0" r="0" b="0"/>
+                <wp:wrapSquare wrapText="bothSides"/>
+                <wp:docPr id="1275524045" name="Casella di testo 1"/>
+                <wp:cNvGraphicFramePr/>
+                <a:graphic xmlns:a="http://schemas.openxmlformats.org/drawingml/2006/main">
+                  <a:graphicData uri="http://schemas.microsoft.com/office/word/2010/wordprocessingShape">
+                    <wps:wsp>
+                      <wps:cNvSpPr txBox="1"/>
+                      <wps:spPr>
+                        <a:xfrm>
+                          <a:off x="0" y="0"/>
+                          <a:ext cx="4000500" cy="635"/>
+                        </a:xfrm>
+                        <a:prstGeom prst="rect">
+                          <a:avLst/>
+                        </a:prstGeom>
+                        <a:solidFill>
+                          <a:prstClr val="white"/>
+                        </a:solidFill>
+                        <a:ln>
+                          <a:noFill/>
+                        </a:ln>
+                      </wps:spPr>
+                      <wps:txbx>
+                        <w:txbxContent>
+                          <w:p>
+                            <w:pPr>
+                              <w:pStyle w:val="Didascalia"/>
+                              <w:jc w:val="center"/>
+                              <w:rPr>
+                                <w:b/>
+                                <w:bCs/>
+                                <w:noProof/>
+                                <w:sz w:val="28"/>
+                                <w:szCs w:val="28"/>
+                              </w:rPr>
+                            </w:pPr>
+                            <w:r>
+                              <w:rPr>
+                                <w:b/>
+                                <w:bCs/>
+                              </w:rPr>
+                              <w:t>Figura 3.10</w:t>
+                            </w:r>
+                            <w:r>
+                              <w:t xml:space="preserve"> – </w:t>
+                            </w:r>
+                            <w:r>
+                              <w:t>Calcolo</w:t>
+                            </w:r>
+                            <w:r>
+                              <w:t xml:space="preserve"> </w:t>
+                            </w:r>
+                            <w:r>
+                              <w:t xml:space="preserve">pesi </w:t>
+                            </w:r>
+                            <m:oMath>
+                              <m:sSub>
+                                <m:sSubPr>
+                                  <m:ctrlPr>
+                                    <w:rPr>
+                                      <w:rFonts w:ascii="Cambria Math" w:hAnsi="Cambria Math"/>
+                                    </w:rPr>
+                                  </m:ctrlPr>
+                                </m:sSubPr>
+                                <m:e>
+                                  <m:r>
+                                    <w:rPr>
+                                      <w:rFonts w:ascii="Cambria Math" w:hAnsi="Cambria Math"/>
+                                    </w:rPr>
+                                    <m:t>w</m:t>
+                                  </m:r>
+                                </m:e>
+                                <m:sub>
+                                  <m:r>
+                                    <w:rPr>
+                                      <w:rFonts w:ascii="Cambria Math" w:hAnsi="Cambria Math"/>
+                                    </w:rPr>
+                                    <m:t>c</m:t>
+                                  </m:r>
+                                </m:sub>
+                              </m:sSub>
+                            </m:oMath>
+                            <w:r>
+                              <w:rPr>
+                                <w:rFonts w:eastAsiaTheme="minorEastAsia"/>
+                              </w:rPr>
+                              <w:t xml:space="preserve">, </w:t>
+                            </w:r>
+                            <m:oMath>
+                              <m:sSub>
+                                <m:sSubPr>
+                                  <m:ctrlPr>
+                                    <w:rPr>
+                                      <w:rFonts w:ascii="Cambria Math" w:eastAsiaTheme="minorEastAsia" w:hAnsi="Cambria Math"/>
+                                    </w:rPr>
+                                  </m:ctrlPr>
+                                </m:sSubPr>
+                                <m:e>
+                                  <m:r>
+                                    <w:rPr>
+                                      <w:rFonts w:ascii="Cambria Math" w:eastAsiaTheme="minorEastAsia" w:hAnsi="Cambria Math"/>
+                                    </w:rPr>
+                                    <m:t>w</m:t>
+                                  </m:r>
+                                </m:e>
+                                <m:sub>
+                                  <m:r>
+                                    <w:rPr>
+                                      <w:rFonts w:ascii="Cambria Math" w:eastAsiaTheme="minorEastAsia" w:hAnsi="Cambria Math"/>
+                                    </w:rPr>
+                                    <m:t>m</m:t>
+                                  </m:r>
+                                </m:sub>
+                              </m:sSub>
+                            </m:oMath>
+                            <w:r>
+                              <w:rPr>
+                                <w:rFonts w:eastAsiaTheme="minorEastAsia"/>
+                              </w:rPr>
+                              <w:t xml:space="preserve"> e fattorizzazione SVD per ricavare la matrice </w:t>
+                            </w:r>
+                            <m:oMath>
+                              <m:r>
+                                <w:rPr>
+                                  <w:rFonts w:ascii="Cambria Math" w:eastAsiaTheme="minorEastAsia" w:hAnsi="Cambria Math"/>
+                                </w:rPr>
+                                <m:t>Γ</m:t>
+                              </m:r>
+                            </m:oMath>
+                          </w:p>
+                        </w:txbxContent>
+                      </wps:txbx>
+                      <wps:bodyPr rot="0" spcFirstLastPara="0" vertOverflow="overflow" horzOverflow="overflow" vert="horz" wrap="square" lIns="0" tIns="0" rIns="0" bIns="0" numCol="1" spcCol="0" rtlCol="0" fromWordArt="0" anchor="t" anchorCtr="0" forceAA="0" compatLnSpc="1">
+                        <a:prstTxWarp prst="textNoShape">
+                          <a:avLst/>
+                        </a:prstTxWarp>
+                        <a:spAutoFit/>
+                      </wps:bodyPr>
+                    </wps:wsp>
+                  </a:graphicData>
+                </a:graphic>
+                <wp14:sizeRelH relativeFrom="margin">
+                  <wp14:pctWidth>0</wp14:pctWidth>
+                </wp14:sizeRelH>
+              </wp:anchor>
+            </w:drawing>
+          </mc:Choice>
+          <mc:Fallback>
+            <w:pict>
+              <v:shape w14:anchorId="44418C3B" id="_x0000_s1036" type="#_x0000_t202" style="position:absolute;left:0;text-align:left;margin-left:0;margin-top:185.05pt;width:315pt;height:.05pt;z-index:251675648;visibility:visible;mso-wrap-style:square;mso-width-percent:0;mso-wrap-distance-left:9pt;mso-wrap-distance-top:0;mso-wrap-distance-right:9pt;mso-wrap-distance-bottom:0;mso-position-horizontal:center;mso-position-horizontal-relative:margin;mso-position-vertical:absolute;mso-position-vertical-relative:text;mso-width-percent:0;mso-width-relative:margin;v-text-anchor:top" o:gfxdata="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" stroked="f">
+                <v:textbox style="mso-fit-shape-to-text:t" inset="0,0,0,0">
+                  <w:txbxContent>
+                    <w:p>
+                      <w:pPr>
+                        <w:pStyle w:val="Didascalia"/>
+                        <w:jc w:val="center"/>
+                        <w:rPr>
+                          <w:b/>
+                          <w:bCs/>
+                          <w:noProof/>
+                          <w:sz w:val="28"/>
+                          <w:szCs w:val="28"/>
+                        </w:rPr>
+                      </w:pPr>
+                      <w:r>
+                        <w:rPr>
+                          <w:b/>
+                          <w:bCs/>
+                        </w:rPr>
+                        <w:t>Figura 3.10</w:t>
+                      </w:r>
+                      <w:r>
+                        <w:t xml:space="preserve"> – </w:t>
+                      </w:r>
+                      <w:r>
+                        <w:t>Calcolo</w:t>
+                      </w:r>
+                      <w:r>
+                        <w:t xml:space="preserve"> </w:t>
+                      </w:r>
+                      <w:r>
+                        <w:t xml:space="preserve">pesi </w:t>
+                      </w:r>
+                      <m:oMath>
+                        <m:sSub>
+                          <m:sSubPr>
+                            <m:ctrlPr>
+                              <w:rPr>
+                                <w:rFonts w:ascii="Cambria Math" w:hAnsi="Cambria Math"/>
+                              </w:rPr>
+                            </m:ctrlPr>
+                          </m:sSubPr>
+                          <m:e>
+                            <m:r>
+                              <w:rPr>
+                                <w:rFonts w:ascii="Cambria Math" w:hAnsi="Cambria Math"/>
+                              </w:rPr>
+                              <m:t>w</m:t>
+                            </m:r>
+                          </m:e>
+                          <m:sub>
+                            <m:r>
+                              <w:rPr>
+                                <w:rFonts w:ascii="Cambria Math" w:hAnsi="Cambria Math"/>
+                              </w:rPr>
+                              <m:t>c</m:t>
+                            </m:r>
+                          </m:sub>
+                        </m:sSub>
+                      </m:oMath>
+                      <w:r>
+                        <w:rPr>
+                          <w:rFonts w:eastAsiaTheme="minorEastAsia"/>
+                        </w:rPr>
+                        <w:t xml:space="preserve">, </w:t>
+                      </w:r>
+                      <m:oMath>
+                        <m:sSub>
+                          <m:sSubPr>
+                            <m:ctrlPr>
+                              <w:rPr>
+                                <w:rFonts w:ascii="Cambria Math" w:eastAsiaTheme="minorEastAsia" w:hAnsi="Cambria Math"/>
+                              </w:rPr>
+                            </m:ctrlPr>
+                          </m:sSubPr>
+                          <m:e>
+                            <m:r>
+                              <w:rPr>
+                                <w:rFonts w:ascii="Cambria Math" w:eastAsiaTheme="minorEastAsia" w:hAnsi="Cambria Math"/>
+                              </w:rPr>
+                              <m:t>w</m:t>
+                            </m:r>
+                          </m:e>
+                          <m:sub>
+                            <m:r>
+                              <w:rPr>
+                                <w:rFonts w:ascii="Cambria Math" w:eastAsiaTheme="minorEastAsia" w:hAnsi="Cambria Math"/>
+                              </w:rPr>
+                              <m:t>m</m:t>
+                            </m:r>
+                          </m:sub>
+                        </m:sSub>
+                      </m:oMath>
+                      <w:r>
+                        <w:rPr>
+                          <w:rFonts w:eastAsiaTheme="minorEastAsia"/>
+                        </w:rPr>
+                        <w:t xml:space="preserve"> e fattorizzazione SVD per ricavare la matrice </w:t>
+                      </w:r>
+                      <m:oMath>
+                        <m:r>
+                          <w:rPr>
+                            <w:rFonts w:ascii="Cambria Math" w:eastAsiaTheme="minorEastAsia" w:hAnsi="Cambria Math"/>
+                          </w:rPr>
+                          <m:t>Γ</m:t>
+                        </m:r>
+                      </m:oMath>
+                    </w:p>
+                  </w:txbxContent>
+                </v:textbox>
+                <w10:wrap type="square" anchorx="margin"/>
+              </v:shape>
+            </w:pict>
+          </mc:Fallback>
+        </mc:AlternateContent>
+      </w:r>
+      <w:r>
+        <w:rPr>
+          <w:noProof/>
+        </w:rPr>
+        <w:drawing>
+          <wp:inline distT="0" distB="0" distL="0" distR="0" wp14:anchorId="3B2A030D" wp14:editId="01EED7C2">
+            <wp:extent cx="3505200" cy="2270760"/>
+            <wp:effectExtent l="19050" t="19050" r="19050" b="15240"/>
+            <wp:docPr id="1983810927" name="Immagine 4"/>
+            <wp:cNvGraphicFramePr>
+              <a:graphicFrameLocks xmlns:a="http://schemas.openxmlformats.org/drawingml/2006/main" noChangeAspect="1"/>
+            </wp:cNvGraphicFramePr>
+            <a:graphic xmlns:a="http://schemas.openxmlformats.org/drawingml/2006/main">
+              <a:graphicData uri="http://schemas.openxmlformats.org/drawingml/2006/picture">
+                <pic:pic xmlns:pic="http://schemas.openxmlformats.org/drawingml/2006/picture">
+                  <pic:nvPicPr>
+                    <pic:cNvPr id="0" name="Picture 4"/>
+                    <pic:cNvPicPr>
+                      <a:picLocks noChangeAspect="1" noChangeArrowheads="1"/>
+                    </pic:cNvPicPr>
+                  </pic:nvPicPr>
+                  <pic:blipFill>
+                    <a:blip r:embed="rId16">
+                      <a:extLst>
+                        <a:ext uri="{28A0092B-C50C-407E-A947-70E740481C1C}">
+                          <a14:useLocalDpi xmlns:a14="http://schemas.microsoft.com/office/drawing/2010/main" val="0"/>
+                        </a:ext>
+                      </a:extLst>
+                    </a:blip>
+                    <a:srcRect/>
+                    <a:stretch>
+                      <a:fillRect/>
+                    </a:stretch>
+                  </pic:blipFill>
+                  <pic:spPr bwMode="auto">
+                    <a:xfrm>
+                      <a:off x="0" y="0"/>
+                      <a:ext cx="3505200" cy="2270760"/>
+                    </a:xfrm>
+                    <a:prstGeom prst="rect">
+                      <a:avLst/>
+                    </a:prstGeom>
+                    <a:ln w="12700">
+                      <a:solidFill>
+                        <a:schemeClr val="tx1"/>
+                      </a:solidFill>
+                    </a:ln>
+                  </pic:spPr>
+                </pic:pic>
+              </a:graphicData>
+            </a:graphic>
+          </wp:inline>
+        </w:drawing>
+      </w:r>
+    </w:p>
+    <w:p/>
+    <w:p>
+      <w:pPr>
+        <w:rPr>
+          <w:rFonts w:eastAsiaTheme="minorEastAsia"/>
+          <w:sz w:val="24"/>
+          <w:szCs w:val="24"/>
+        </w:rPr>
+      </w:pPr>
+      <w:r>
+        <w:rPr>
+          <w:rFonts w:eastAsiaTheme="minorEastAsia"/>
+          <w:sz w:val="24"/>
+          <w:szCs w:val="24"/>
+        </w:rPr>
+        <w:t>Da cui segue il calcolo dei punti sigma e l’utilizzo della</w:t>
+      </w:r>
+      <w:r>
+        <w:t xml:space="preserve"> </w:t>
+      </w:r>
+      <m:oMath>
+        <m:r>
+          <w:rPr>
+            <w:rFonts w:ascii="Cambria Math" w:eastAsiaTheme="minorEastAsia" w:hAnsi="Cambria Math"/>
+            <w:sz w:val="24"/>
+            <w:szCs w:val="24"/>
+          </w:rPr>
+          <m:t>f(x,w)</m:t>
+        </m:r>
+      </m:oMath>
+      <w:r>
+        <w:rPr>
+          <w:rFonts w:eastAsiaTheme="minorEastAsia"/>
+          <w:sz w:val="24"/>
+          <w:szCs w:val="24"/>
+        </w:rPr>
+        <w:t xml:space="preserve"> per il calcolo dei punti sigma propagati (alla dinamica):</w:t>
+      </w:r>
+    </w:p>
+    <w:p>
+      <w:r>
+        <w:rPr>
+          <w:noProof/>
+        </w:rPr>
+        <mc:AlternateContent>
+          <mc:Choice Requires="wps">
+            <w:drawing>
+              <wp:anchor distT="0" distB="0" distL="114300" distR="114300" simplePos="0" relativeHeight="251678720" behindDoc="0" locked="0" layoutInCell="1" allowOverlap="1" wp14:anchorId="1B3124D4" wp14:editId="647A9442">
+                <wp:simplePos x="0" y="0"/>
+                <wp:positionH relativeFrom="column">
+                  <wp:posOffset>11430</wp:posOffset>
+                </wp:positionH>
+                <wp:positionV relativeFrom="paragraph">
+                  <wp:posOffset>1128395</wp:posOffset>
+                </wp:positionV>
+                <wp:extent cx="6118860" cy="205740"/>
+                <wp:effectExtent l="0" t="0" r="0" b="3810"/>
+                <wp:wrapSquare wrapText="bothSides"/>
+                <wp:docPr id="566086829" name="Casella di testo 1"/>
+                <wp:cNvGraphicFramePr/>
+                <a:graphic xmlns:a="http://schemas.openxmlformats.org/drawingml/2006/main">
+                  <a:graphicData uri="http://schemas.microsoft.com/office/word/2010/wordprocessingShape">
+                    <wps:wsp>
+                      <wps:cNvSpPr txBox="1"/>
+                      <wps:spPr>
+                        <a:xfrm>
+                          <a:off x="0" y="0"/>
+                          <a:ext cx="6118860" cy="205740"/>
+                        </a:xfrm>
+                        <a:prstGeom prst="rect">
+                          <a:avLst/>
+                        </a:prstGeom>
+                        <a:solidFill>
+                          <a:prstClr val="white"/>
+                        </a:solidFill>
+                        <a:ln>
+                          <a:noFill/>
+                        </a:ln>
+                      </wps:spPr>
+                      <wps:txbx>
+                        <w:txbxContent>
+                          <w:p>
+                            <w:pPr>
+                              <w:pStyle w:val="Didascalia"/>
+                              <w:jc w:val="center"/>
+                              <w:rPr>
+                                <w:b/>
+                                <w:bCs/>
+                                <w:noProof/>
+                                <w:sz w:val="28"/>
+                                <w:szCs w:val="28"/>
+                              </w:rPr>
+                            </w:pPr>
+                            <w:r>
+                              <w:rPr>
+                                <w:b/>
+                                <w:bCs/>
+                              </w:rPr>
+                              <w:t>Figura 3.1</w:t>
+                            </w:r>
+                            <w:r>
+                              <w:rPr>
+                                <w:b/>
+                                <w:bCs/>
+                              </w:rPr>
+                              <w:t>1</w:t>
+                            </w:r>
+                            <w:r>
+                              <w:t xml:space="preserve"> – Calcolo </w:t>
+                            </w:r>
+                            <w:r>
+                              <w:t xml:space="preserve">punti sigma utilizzati per trovare quelli propagati nella funzione </w:t>
+                            </w:r>
+                            <m:oMath>
+                              <m:r>
+                                <w:rPr>
+                                  <w:rFonts w:ascii="Cambria Math" w:hAnsi="Cambria Math"/>
+                                </w:rPr>
+                                <m:t>f(x,w)</m:t>
+                              </m:r>
+                            </m:oMath>
+                          </w:p>
+                          <w:p>
+                            <w:pPr>
+                              <w:pStyle w:val="Didascalia"/>
+                              <w:rPr>
+                                <w:noProof/>
+                                <w:sz w:val="22"/>
+                                <w:szCs w:val="22"/>
+                              </w:rPr>
+                            </w:pPr>
+                          </w:p>
+                        </w:txbxContent>
+                      </wps:txbx>
+                      <wps:bodyPr rot="0" spcFirstLastPara="0" vertOverflow="overflow" horzOverflow="overflow" vert="horz" wrap="square" lIns="0" tIns="0" rIns="0" bIns="0" numCol="1" spcCol="0" rtlCol="0" fromWordArt="0" anchor="t" anchorCtr="0" forceAA="0" compatLnSpc="1">
+                        <a:prstTxWarp prst="textNoShape">
+                          <a:avLst/>
+                        </a:prstTxWarp>
+                        <a:noAutofit/>
+                      </wps:bodyPr>
+                    </wps:wsp>
+                  </a:graphicData>
+                </a:graphic>
+                <wp14:sizeRelV relativeFrom="margin">
+                  <wp14:pctHeight>0</wp14:pctHeight>
+                </wp14:sizeRelV>
+              </wp:anchor>
+            </w:drawing>
+          </mc:Choice>
+          <mc:Fallback>
+            <w:pict>
+              <v:shape w14:anchorId="1B3124D4" id="_x0000_s1037" type="#_x0000_t202" style="position:absolute;margin-left:.9pt;margin-top:88.85pt;width:481.8pt;height:16.2pt;z-index:251678720;visibility:visible;mso-wrap-style:square;mso-height-percent:0;mso-wrap-distance-left:9pt;mso-wrap-distance-top:0;mso-wrap-distance-right:9pt;mso-wrap-distance-bottom:0;mso-position-horizontal:absolute;mso-position-horizontal-relative:text;mso-position-vertical:absolute;mso-position-vertical-relative:text;mso-height-percent:0;mso-height-relative:margin;v-text-anchor:top" o:gfxdata="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" stroked="f">
+                <v:textbox inset="0,0,0,0">
+                  <w:txbxContent>
+                    <w:p>
+                      <w:pPr>
+                        <w:pStyle w:val="Didascalia"/>
+                        <w:jc w:val="center"/>
+                        <w:rPr>
+                          <w:b/>
+                          <w:bCs/>
+                          <w:noProof/>
+                          <w:sz w:val="28"/>
+                          <w:szCs w:val="28"/>
+                        </w:rPr>
+                      </w:pPr>
+                      <w:r>
+                        <w:rPr>
+                          <w:b/>
+                          <w:bCs/>
+                        </w:rPr>
+                        <w:t>Figura 3.1</w:t>
+                      </w:r>
+                      <w:r>
+                        <w:rPr>
+                          <w:b/>
+                          <w:bCs/>
+                        </w:rPr>
+                        <w:t>1</w:t>
+                      </w:r>
+                      <w:r>
+                        <w:t xml:space="preserve"> – Calcolo </w:t>
+                      </w:r>
+                      <w:r>
+                        <w:t xml:space="preserve">punti sigma utilizzati per trovare quelli propagati nella funzione </w:t>
+                      </w:r>
+                      <m:oMath>
+                        <m:r>
+                          <w:rPr>
+                            <w:rFonts w:ascii="Cambria Math" w:hAnsi="Cambria Math"/>
+                          </w:rPr>
+                          <m:t>f(x,w)</m:t>
+                        </m:r>
+                      </m:oMath>
+                    </w:p>
+                    <w:p>
+                      <w:pPr>
+                        <w:pStyle w:val="Didascalia"/>
+                        <w:rPr>
+                          <w:noProof/>
+                          <w:sz w:val="22"/>
+                          <w:szCs w:val="22"/>
+                        </w:rPr>
+                      </w:pPr>
+                    </w:p>
+                  </w:txbxContent>
+                </v:textbox>
+                <w10:wrap type="square"/>
+              </v:shape>
+            </w:pict>
+          </mc:Fallback>
+        </mc:AlternateContent>
+      </w:r>
+      <w:r>
+        <w:rPr>
+          <w:noProof/>
+        </w:rPr>
+        <w:drawing>
+          <wp:inline distT="0" distB="0" distL="0" distR="0" wp14:anchorId="0AFD907D" wp14:editId="5857FF5A">
+            <wp:extent cx="6118860" cy="1051560"/>
+            <wp:effectExtent l="19050" t="19050" r="15240" b="15240"/>
+            <wp:docPr id="1890033594" name="Immagine 5"/>
+            <wp:cNvGraphicFramePr>
+              <a:graphicFrameLocks xmlns:a="http://schemas.openxmlformats.org/drawingml/2006/main" noChangeAspect="1"/>
+            </wp:cNvGraphicFramePr>
+            <a:graphic xmlns:a="http://schemas.openxmlformats.org/drawingml/2006/main">
+              <a:graphicData uri="http://schemas.openxmlformats.org/drawingml/2006/picture">
+                <pic:pic xmlns:pic="http://schemas.openxmlformats.org/drawingml/2006/picture">
+                  <pic:nvPicPr>
+                    <pic:cNvPr id="0" name="Picture 5"/>
+                    <pic:cNvPicPr>
+                      <a:picLocks noChangeAspect="1" noChangeArrowheads="1"/>
+                    </pic:cNvPicPr>
+                  </pic:nvPicPr>
+                  <pic:blipFill>
+                    <a:blip r:embed="rId17" cstate="print">
+                      <a:extLst>
+                        <a:ext uri="{28A0092B-C50C-407E-A947-70E740481C1C}">
+                          <a14:useLocalDpi xmlns:a14="http://schemas.microsoft.com/office/drawing/2010/main" val="0"/>
+                        </a:ext>
+                      </a:extLst>
+                    </a:blip>
+                    <a:srcRect/>
+                    <a:stretch>
+                      <a:fillRect/>
+                    </a:stretch>
+                  </pic:blipFill>
+                  <pic:spPr bwMode="auto">
+                    <a:xfrm>
+                      <a:off x="0" y="0"/>
+                      <a:ext cx="6118860" cy="1051560"/>
+                    </a:xfrm>
+                    <a:prstGeom prst="rect">
+                      <a:avLst/>
+                    </a:prstGeom>
+                    <a:ln w="12700">
+                      <a:solidFill>
+                        <a:schemeClr val="tx1"/>
+                      </a:solidFill>
+                    </a:ln>
+                  </pic:spPr>
+                </pic:pic>
+              </a:graphicData>
+            </a:graphic>
+          </wp:inline>
+        </w:drawing>
       </w:r>
     </w:p>
     <w:p/>
     <w:p/>
-    <w:p>
-      <w:pPr>
-        <w:rPr>
+    <w:p/>
+    <w:p>
+      <w:pPr>
+        <w:rPr>
+          <w:rFonts w:eastAsiaTheme="minorEastAsia"/>
+          <w:sz w:val="24"/>
+          <w:szCs w:val="24"/>
+        </w:rPr>
+      </w:pPr>
+      <w:r>
+        <w:rPr>
+          <w:rFonts w:eastAsiaTheme="minorEastAsia"/>
+          <w:sz w:val="24"/>
+          <w:szCs w:val="24"/>
+        </w:rPr>
+        <w:lastRenderedPageBreak/>
+        <w:t>Infine</w:t>
+      </w:r>
+      <w:r>
+        <w:rPr>
+          <w:rFonts w:eastAsiaTheme="minorEastAsia"/>
+          <w:sz w:val="24"/>
+          <w:szCs w:val="24"/>
+        </w:rPr>
+        <w:t>, ci basta calcolare i momenti del 1° e 2° ordine (media e covarianza dello stato, la cross-covarianza non ci interessa) attraverso i punti sigma propagati:</w:t>
+      </w:r>
+    </w:p>
+    <w:p>
+      <w:pPr>
+        <w:rPr>
+          <w:rFonts w:eastAsiaTheme="minorEastAsia"/>
+          <w:sz w:val="24"/>
+          <w:szCs w:val="24"/>
+        </w:rPr>
+      </w:pPr>
+      <w:r>
+        <w:rPr>
+          <w:noProof/>
+        </w:rPr>
+        <mc:AlternateContent>
+          <mc:Choice Requires="wps">
+            <w:drawing>
+              <wp:anchor distT="0" distB="0" distL="114300" distR="114300" simplePos="0" relativeHeight="251681792" behindDoc="0" locked="0" layoutInCell="1" allowOverlap="1" wp14:anchorId="61A1FF65" wp14:editId="140B2FDC">
+                <wp:simplePos x="0" y="0"/>
+                <wp:positionH relativeFrom="column">
+                  <wp:posOffset>11430</wp:posOffset>
+                </wp:positionH>
+                <wp:positionV relativeFrom="paragraph">
+                  <wp:posOffset>2773045</wp:posOffset>
+                </wp:positionV>
+                <wp:extent cx="6118860" cy="236220"/>
+                <wp:effectExtent l="0" t="0" r="0" b="0"/>
+                <wp:wrapSquare wrapText="bothSides"/>
+                <wp:docPr id="714757294" name="Casella di testo 1"/>
+                <wp:cNvGraphicFramePr/>
+                <a:graphic xmlns:a="http://schemas.openxmlformats.org/drawingml/2006/main">
+                  <a:graphicData uri="http://schemas.microsoft.com/office/word/2010/wordprocessingShape">
+                    <wps:wsp>
+                      <wps:cNvSpPr txBox="1"/>
+                      <wps:spPr>
+                        <a:xfrm>
+                          <a:off x="0" y="0"/>
+                          <a:ext cx="6118860" cy="236220"/>
+                        </a:xfrm>
+                        <a:prstGeom prst="rect">
+                          <a:avLst/>
+                        </a:prstGeom>
+                        <a:solidFill>
+                          <a:prstClr val="white"/>
+                        </a:solidFill>
+                        <a:ln>
+                          <a:noFill/>
+                        </a:ln>
+                      </wps:spPr>
+                      <wps:txbx>
+                        <w:txbxContent>
+                          <w:p>
+                            <w:pPr>
+                              <w:pStyle w:val="Didascalia"/>
+                              <w:jc w:val="center"/>
+                              <w:rPr>
+                                <w:b/>
+                                <w:bCs/>
+                                <w:noProof/>
+                                <w:sz w:val="28"/>
+                                <w:szCs w:val="28"/>
+                              </w:rPr>
+                            </w:pPr>
+                            <w:r>
+                              <w:rPr>
+                                <w:b/>
+                                <w:bCs/>
+                              </w:rPr>
+                              <w:t>Figura 3.1</w:t>
+                            </w:r>
+                            <w:r>
+                              <w:rPr>
+                                <w:b/>
+                                <w:bCs/>
+                              </w:rPr>
+                              <w:t>2</w:t>
+                            </w:r>
+                            <w:r>
+                              <w:t xml:space="preserve"> – </w:t>
+                            </w:r>
+                            <w:r>
+                              <w:t>Predizione dello stato con relativo calcolo della media propagata e covarianza propagata</w:t>
+                            </w:r>
+                          </w:p>
+                          <w:p>
+                            <w:pPr>
+                              <w:pStyle w:val="Didascalia"/>
+                              <w:rPr>
+                                <w:noProof/>
+                              </w:rPr>
+                            </w:pPr>
+                          </w:p>
+                        </w:txbxContent>
+                      </wps:txbx>
+                      <wps:bodyPr rot="0" spcFirstLastPara="0" vertOverflow="overflow" horzOverflow="overflow" vert="horz" wrap="square" lIns="0" tIns="0" rIns="0" bIns="0" numCol="1" spcCol="0" rtlCol="0" fromWordArt="0" anchor="t" anchorCtr="0" forceAA="0" compatLnSpc="1">
+                        <a:prstTxWarp prst="textNoShape">
+                          <a:avLst/>
+                        </a:prstTxWarp>
+                        <a:noAutofit/>
+                      </wps:bodyPr>
+                    </wps:wsp>
+                  </a:graphicData>
+                </a:graphic>
+                <wp14:sizeRelV relativeFrom="margin">
+                  <wp14:pctHeight>0</wp14:pctHeight>
+                </wp14:sizeRelV>
+              </wp:anchor>
+            </w:drawing>
+          </mc:Choice>
+          <mc:Fallback>
+            <w:pict>
+              <v:shape w14:anchorId="61A1FF65" id="_x0000_s1038" type="#_x0000_t202" style="position:absolute;margin-left:.9pt;margin-top:218.35pt;width:481.8pt;height:18.6pt;z-index:251681792;visibility:visible;mso-wrap-style:square;mso-height-percent:0;mso-wrap-distance-left:9pt;mso-wrap-distance-top:0;mso-wrap-distance-right:9pt;mso-wrap-distance-bottom:0;mso-position-horizontal:absolute;mso-position-horizontal-relative:text;mso-position-vertical:absolute;mso-position-vertical-relative:text;mso-height-percent:0;mso-height-relative:margin;v-text-anchor:top" o:gfxdata="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" stroked="f">
+                <v:textbox inset="0,0,0,0">
+                  <w:txbxContent>
+                    <w:p>
+                      <w:pPr>
+                        <w:pStyle w:val="Didascalia"/>
+                        <w:jc w:val="center"/>
+                        <w:rPr>
+                          <w:b/>
+                          <w:bCs/>
+                          <w:noProof/>
+                          <w:sz w:val="28"/>
+                          <w:szCs w:val="28"/>
+                        </w:rPr>
+                      </w:pPr>
+                      <w:r>
+                        <w:rPr>
+                          <w:b/>
+                          <w:bCs/>
+                        </w:rPr>
+                        <w:t>Figura 3.1</w:t>
+                      </w:r>
+                      <w:r>
+                        <w:rPr>
+                          <w:b/>
+                          <w:bCs/>
+                        </w:rPr>
+                        <w:t>2</w:t>
+                      </w:r>
+                      <w:r>
+                        <w:t xml:space="preserve"> – </w:t>
+                      </w:r>
+                      <w:r>
+                        <w:t>Predizione dello stato con relativo calcolo della media propagata e covarianza propagata</w:t>
+                      </w:r>
+                    </w:p>
+                    <w:p>
+                      <w:pPr>
+                        <w:pStyle w:val="Didascalia"/>
+                        <w:rPr>
+                          <w:noProof/>
+                        </w:rPr>
+                      </w:pPr>
+                    </w:p>
+                  </w:txbxContent>
+                </v:textbox>
+                <w10:wrap type="square"/>
+              </v:shape>
+            </w:pict>
+          </mc:Fallback>
+        </mc:AlternateContent>
+      </w:r>
+      <w:r>
+        <w:rPr>
+          <w:rFonts w:eastAsiaTheme="minorEastAsia"/>
+          <w:noProof/>
+          <w:sz w:val="24"/>
+          <w:szCs w:val="24"/>
+        </w:rPr>
+        <w:drawing>
+          <wp:inline distT="0" distB="0" distL="0" distR="0" wp14:anchorId="2C96C949" wp14:editId="471B2999">
+            <wp:extent cx="6118860" cy="2697480"/>
+            <wp:effectExtent l="19050" t="19050" r="15240" b="26670"/>
+            <wp:docPr id="2074500066" name="Immagine 6"/>
+            <wp:cNvGraphicFramePr>
+              <a:graphicFrameLocks xmlns:a="http://schemas.openxmlformats.org/drawingml/2006/main" noChangeAspect="1"/>
+            </wp:cNvGraphicFramePr>
+            <a:graphic xmlns:a="http://schemas.openxmlformats.org/drawingml/2006/main">
+              <a:graphicData uri="http://schemas.openxmlformats.org/drawingml/2006/picture">
+                <pic:pic xmlns:pic="http://schemas.openxmlformats.org/drawingml/2006/picture">
+                  <pic:nvPicPr>
+                    <pic:cNvPr id="0" name="Picture 6"/>
+                    <pic:cNvPicPr>
+                      <a:picLocks noChangeAspect="1" noChangeArrowheads="1"/>
+                    </pic:cNvPicPr>
+                  </pic:nvPicPr>
+                  <pic:blipFill>
+                    <a:blip r:embed="rId18">
+                      <a:extLst>
+                        <a:ext uri="{28A0092B-C50C-407E-A947-70E740481C1C}">
+                          <a14:useLocalDpi xmlns:a14="http://schemas.microsoft.com/office/drawing/2010/main" val="0"/>
+                        </a:ext>
+                      </a:extLst>
+                    </a:blip>
+                    <a:srcRect/>
+                    <a:stretch>
+                      <a:fillRect/>
+                    </a:stretch>
+                  </pic:blipFill>
+                  <pic:spPr bwMode="auto">
+                    <a:xfrm>
+                      <a:off x="0" y="0"/>
+                      <a:ext cx="6118860" cy="2697480"/>
+                    </a:xfrm>
+                    <a:prstGeom prst="rect">
+                      <a:avLst/>
+                    </a:prstGeom>
+                    <a:ln w="12700">
+                      <a:solidFill>
+                        <a:schemeClr val="tx1"/>
+                      </a:solidFill>
+                    </a:ln>
+                  </pic:spPr>
+                </pic:pic>
+              </a:graphicData>
+            </a:graphic>
+          </wp:inline>
+        </w:drawing>
+      </w:r>
+    </w:p>
+    <w:p/>
+    <w:p>
+      <w:pPr>
+        <w:rPr>
+          <w:rFonts w:eastAsiaTheme="minorEastAsia"/>
           <w:b/>
           <w:bCs/>
-          <w:sz w:val="32"/>
-          <w:szCs w:val="32"/>
-        </w:rPr>
-      </w:pPr>
-      <w:r>
-        <w:rPr>
+          <w:sz w:val="28"/>
+          <w:szCs w:val="28"/>
+        </w:rPr>
+      </w:pPr>
+    </w:p>
+    <w:p>
+      <w:pPr>
+        <w:rPr>
+          <w:rFonts w:eastAsiaTheme="minorEastAsia"/>
           <w:b/>
           <w:bCs/>
-          <w:sz w:val="32"/>
-          <w:szCs w:val="32"/>
-        </w:rPr>
-        <w:lastRenderedPageBreak/>
-        <w:t xml:space="preserve">Filtro di Kalman </w:t>
-      </w:r>
-      <w:r>
-        <w:rPr>
+          <w:sz w:val="28"/>
+          <w:szCs w:val="28"/>
+        </w:rPr>
+      </w:pPr>
+      <w:r>
+        <w:rPr>
+          <w:rFonts w:eastAsiaTheme="minorEastAsia"/>
           <w:b/>
           <w:bCs/>
-          <w:sz w:val="32"/>
-          <w:szCs w:val="32"/>
-        </w:rPr>
-        <w:t>Unscented</w:t>
-      </w:r>
-      <w:r>
-        <w:rPr>
+          <w:sz w:val="28"/>
+          <w:szCs w:val="28"/>
+        </w:rPr>
+        <w:t>Correzione</w:t>
+      </w:r>
+      <w:r>
+        <w:rPr>
+          <w:rFonts w:eastAsiaTheme="minorEastAsia"/>
           <w:b/>
           <w:bCs/>
-          <w:sz w:val="32"/>
-          <w:szCs w:val="32"/>
-        </w:rPr>
-        <w:t xml:space="preserve"> (</w:t>
-      </w:r>
-      <w:r>
-        <w:rPr>
+          <w:sz w:val="28"/>
+          <w:szCs w:val="28"/>
+        </w:rPr>
+        <w:t xml:space="preserve"> </w:t>
+      </w:r>
+      <w:r>
+        <w:rPr>
+          <w:rFonts w:eastAsiaTheme="minorEastAsia"/>
           <w:b/>
           <w:bCs/>
-          <w:sz w:val="32"/>
-          <w:szCs w:val="32"/>
-        </w:rPr>
-        <w:t>U</w:t>
-      </w:r>
-      <w:r>
-        <w:rPr>
-          <w:b/>
-          <w:bCs/>
-          <w:sz w:val="32"/>
-          <w:szCs w:val="32"/>
-        </w:rPr>
-        <w:t>KF)</w:t>
+          <w:sz w:val="28"/>
+          <w:szCs w:val="28"/>
+        </w:rPr>
+        <w:t>UKF</w:t>
       </w:r>
     </w:p>
     <w:p/>
@@ -3822,20 +6605,6 @@
     <w:p/>
     <w:p/>
     <w:p/>
-    <w:p/>
-    <w:p/>
-    <w:p/>
-    <w:p/>
-    <w:p/>
-    <w:p/>
-    <w:p/>
-    <w:p/>
-    <w:p/>
-    <w:p/>
-    <w:p/>
-    <w:p/>
-    <w:p/>
-    <w:p/>
     <w:p>
       <w:pPr>
         <w:rPr>
@@ -3897,15 +6666,16 @@
     <w:p>
       <w:pPr>
         <w:keepNext/>
+        <w:jc w:val="center"/>
       </w:pPr>
       <w:r>
         <w:rPr>
           <w:noProof/>
         </w:rPr>
         <w:drawing>
-          <wp:inline distT="0" distB="0" distL="0" distR="0" wp14:anchorId="6266075D" wp14:editId="7F3575D0">
+          <wp:inline distT="0" distB="0" distL="0" distR="0" wp14:anchorId="6266075D" wp14:editId="05C50408">
             <wp:extent cx="6118860" cy="4678680"/>
-            <wp:effectExtent l="0" t="0" r="0" b="7620"/>
+            <wp:effectExtent l="19050" t="19050" r="15240" b="26670"/>
             <wp:docPr id="447008361" name="Immagine 1" descr="Immagine che contiene testo, schermata, Carattere, documento&#10;&#10;Descrizione generata automaticamente"/>
             <wp:cNvGraphicFramePr>
               <a:graphicFrameLocks xmlns:a="http://schemas.openxmlformats.org/drawingml/2006/main" noChangeAspect="1"/>
@@ -3920,7 +6690,7 @@
                     </pic:cNvPicPr>
                   </pic:nvPicPr>
                   <pic:blipFill>
-                    <a:blip r:embed="rId13">
+                    <a:blip r:embed="rId19">
                       <a:extLst>
                         <a:ext uri="{28A0092B-C50C-407E-A947-70E740481C1C}">
                           <a14:useLocalDpi xmlns:a14="http://schemas.microsoft.com/office/drawing/2010/main" val="0"/>
@@ -3940,9 +6710,10 @@
                     <a:prstGeom prst="rect">
                       <a:avLst/>
                     </a:prstGeom>
-                    <a:noFill/>
-                    <a:ln>
-                      <a:noFill/>
+                    <a:ln w="12700">
+                      <a:solidFill>
+                        <a:schemeClr val="tx1"/>
+                      </a:solidFill>
                     </a:ln>
                   </pic:spPr>
                 </pic:pic>
@@ -3965,10 +6736,7 @@
         <w:t>Figura 3.8</w:t>
       </w:r>
       <w:r>
-        <w:t xml:space="preserve"> – </w:t>
-      </w:r>
-      <w:r>
-        <w:t>Codice per la Regolarizzazione della stima</w:t>
+        <w:t xml:space="preserve"> – Codice per la Regolarizzazione della stima</w:t>
       </w:r>
     </w:p>
     <w:p>
@@ -4097,13 +6865,14 @@
       </w:pPr>
       <w:r>
         <w:rPr>
+          <w:noProof/>
           <w:sz w:val="24"/>
           <w:szCs w:val="24"/>
         </w:rPr>
         <w:drawing>
-          <wp:inline distT="0" distB="0" distL="0" distR="0" wp14:anchorId="08FE4EED" wp14:editId="16E38D4A">
+          <wp:inline distT="0" distB="0" distL="0" distR="0" wp14:anchorId="08FE4EED" wp14:editId="792C3989">
             <wp:extent cx="6120130" cy="1257300"/>
-            <wp:effectExtent l="0" t="0" r="0" b="0"/>
+            <wp:effectExtent l="19050" t="19050" r="13970" b="19050"/>
             <wp:docPr id="61430686" name="Immagine 1" descr="Immagine che contiene linea, testo, Diagramma, diagramma&#10;&#10;Descrizione generata automaticamente"/>
             <wp:cNvGraphicFramePr>
               <a:graphicFrameLocks xmlns:a="http://schemas.openxmlformats.org/drawingml/2006/main" noChangeAspect="1"/>
@@ -4116,7 +6885,7 @@
                     <pic:cNvPicPr/>
                   </pic:nvPicPr>
                   <pic:blipFill>
-                    <a:blip r:embed="rId14"/>
+                    <a:blip r:embed="rId20"/>
                     <a:stretch>
                       <a:fillRect/>
                     </a:stretch>
@@ -4129,6 +6898,11 @@
                     <a:prstGeom prst="rect">
                       <a:avLst/>
                     </a:prstGeom>
+                    <a:ln w="12700">
+                      <a:solidFill>
+                        <a:schemeClr val="tx1"/>
+                      </a:solidFill>
+                    </a:ln>
                   </pic:spPr>
                 </pic:pic>
               </a:graphicData>
@@ -4260,13 +7034,14 @@
       </w:pPr>
       <w:r>
         <w:rPr>
+          <w:noProof/>
           <w:sz w:val="24"/>
           <w:szCs w:val="24"/>
         </w:rPr>
         <w:drawing>
-          <wp:inline distT="0" distB="0" distL="0" distR="0" wp14:anchorId="4E725574" wp14:editId="5292BCEF">
+          <wp:inline distT="0" distB="0" distL="0" distR="0" wp14:anchorId="4E725574" wp14:editId="3EFEC7D0">
             <wp:extent cx="6120130" cy="1211580"/>
-            <wp:effectExtent l="0" t="0" r="0" b="7620"/>
+            <wp:effectExtent l="19050" t="19050" r="13970" b="26670"/>
             <wp:docPr id="214401758" name="Immagine 1" descr="Immagine che contiene linea, testo, Diagramma, schermata&#10;&#10;Descrizione generata automaticamente"/>
             <wp:cNvGraphicFramePr>
               <a:graphicFrameLocks xmlns:a="http://schemas.openxmlformats.org/drawingml/2006/main" noChangeAspect="1"/>
@@ -4279,7 +7054,7 @@
                     <pic:cNvPicPr/>
                   </pic:nvPicPr>
                   <pic:blipFill>
-                    <a:blip r:embed="rId15"/>
+                    <a:blip r:embed="rId21"/>
                     <a:stretch>
                       <a:fillRect/>
                     </a:stretch>
@@ -4292,6 +7067,11 @@
                     <a:prstGeom prst="rect">
                       <a:avLst/>
                     </a:prstGeom>
+                    <a:ln w="12700">
+                      <a:solidFill>
+                        <a:schemeClr val="tx1"/>
+                      </a:solidFill>
+                    </a:ln>
                   </pic:spPr>
                 </pic:pic>
               </a:graphicData>
@@ -4320,13 +7100,7 @@
         <w:t>10</w:t>
       </w:r>
       <w:r>
-        <w:t xml:space="preserve"> – Confronto EKF e EKF con Smoother nel caso di ingresso a 500N e condizioni iniziali nulle (1 second</w:t>
-      </w:r>
-      <w:r>
-        <w:t>o</w:t>
-      </w:r>
-      <w:r>
-        <w:t>)</w:t>
+        <w:t xml:space="preserve"> – Confronto EKF e EKF con Smoother nel caso di ingresso a 500N e condizioni iniziali nulle (1 secondo)</w:t>
       </w:r>
     </w:p>
     <w:p/>
@@ -4455,8 +7229,124 @@
       </w:rPr>
     </w:lvl>
   </w:abstractNum>
+  <w:abstractNum w:abstractNumId="1" w15:restartNumberingAfterBreak="0">
+    <w:nsid w:val="66296E27"/>
+    <w:multiLevelType w:val="hybridMultilevel"/>
+    <w:tmpl w:val="2294E294"/>
+    <w:lvl w:ilvl="0" w:tplc="04100001">
+      <w:start w:val="1"/>
+      <w:numFmt w:val="bullet"/>
+      <w:lvlText w:val=""/>
+      <w:lvlJc w:val="left"/>
+      <w:pPr>
+        <w:ind w:left="1440" w:hanging="360"/>
+      </w:pPr>
+      <w:rPr>
+        <w:rFonts w:ascii="Symbol" w:hAnsi="Symbol" w:hint="default"/>
+      </w:rPr>
+    </w:lvl>
+    <w:lvl w:ilvl="1" w:tplc="04100003" w:tentative="1">
+      <w:start w:val="1"/>
+      <w:numFmt w:val="bullet"/>
+      <w:lvlText w:val="o"/>
+      <w:lvlJc w:val="left"/>
+      <w:pPr>
+        <w:ind w:left="2160" w:hanging="360"/>
+      </w:pPr>
+      <w:rPr>
+        <w:rFonts w:ascii="Courier New" w:hAnsi="Courier New" w:cs="Courier New" w:hint="default"/>
+      </w:rPr>
+    </w:lvl>
+    <w:lvl w:ilvl="2" w:tplc="04100005" w:tentative="1">
+      <w:start w:val="1"/>
+      <w:numFmt w:val="bullet"/>
+      <w:lvlText w:val=""/>
+      <w:lvlJc w:val="left"/>
+      <w:pPr>
+        <w:ind w:left="2880" w:hanging="360"/>
+      </w:pPr>
+      <w:rPr>
+        <w:rFonts w:ascii="Wingdings" w:hAnsi="Wingdings" w:hint="default"/>
+      </w:rPr>
+    </w:lvl>
+    <w:lvl w:ilvl="3" w:tplc="04100001" w:tentative="1">
+      <w:start w:val="1"/>
+      <w:numFmt w:val="bullet"/>
+      <w:lvlText w:val=""/>
+      <w:lvlJc w:val="left"/>
+      <w:pPr>
+        <w:ind w:left="3600" w:hanging="360"/>
+      </w:pPr>
+      <w:rPr>
+        <w:rFonts w:ascii="Symbol" w:hAnsi="Symbol" w:hint="default"/>
+      </w:rPr>
+    </w:lvl>
+    <w:lvl w:ilvl="4" w:tplc="04100003" w:tentative="1">
+      <w:start w:val="1"/>
+      <w:numFmt w:val="bullet"/>
+      <w:lvlText w:val="o"/>
+      <w:lvlJc w:val="left"/>
+      <w:pPr>
+        <w:ind w:left="4320" w:hanging="360"/>
+      </w:pPr>
+      <w:rPr>
+        <w:rFonts w:ascii="Courier New" w:hAnsi="Courier New" w:cs="Courier New" w:hint="default"/>
+      </w:rPr>
+    </w:lvl>
+    <w:lvl w:ilvl="5" w:tplc="04100005" w:tentative="1">
+      <w:start w:val="1"/>
+      <w:numFmt w:val="bullet"/>
+      <w:lvlText w:val=""/>
+      <w:lvlJc w:val="left"/>
+      <w:pPr>
+        <w:ind w:left="5040" w:hanging="360"/>
+      </w:pPr>
+      <w:rPr>
+        <w:rFonts w:ascii="Wingdings" w:hAnsi="Wingdings" w:hint="default"/>
+      </w:rPr>
+    </w:lvl>
+    <w:lvl w:ilvl="6" w:tplc="04100001" w:tentative="1">
+      <w:start w:val="1"/>
+      <w:numFmt w:val="bullet"/>
+      <w:lvlText w:val=""/>
+      <w:lvlJc w:val="left"/>
+      <w:pPr>
+        <w:ind w:left="5760" w:hanging="360"/>
+      </w:pPr>
+      <w:rPr>
+        <w:rFonts w:ascii="Symbol" w:hAnsi="Symbol" w:hint="default"/>
+      </w:rPr>
+    </w:lvl>
+    <w:lvl w:ilvl="7" w:tplc="04100003" w:tentative="1">
+      <w:start w:val="1"/>
+      <w:numFmt w:val="bullet"/>
+      <w:lvlText w:val="o"/>
+      <w:lvlJc w:val="left"/>
+      <w:pPr>
+        <w:ind w:left="6480" w:hanging="360"/>
+      </w:pPr>
+      <w:rPr>
+        <w:rFonts w:ascii="Courier New" w:hAnsi="Courier New" w:cs="Courier New" w:hint="default"/>
+      </w:rPr>
+    </w:lvl>
+    <w:lvl w:ilvl="8" w:tplc="04100005" w:tentative="1">
+      <w:start w:val="1"/>
+      <w:numFmt w:val="bullet"/>
+      <w:lvlText w:val=""/>
+      <w:lvlJc w:val="left"/>
+      <w:pPr>
+        <w:ind w:left="7200" w:hanging="360"/>
+      </w:pPr>
+      <w:rPr>
+        <w:rFonts w:ascii="Wingdings" w:hAnsi="Wingdings" w:hint="default"/>
+      </w:rPr>
+    </w:lvl>
+  </w:abstractNum>
   <w:num w:numId="1" w16cid:durableId="1476336853">
     <w:abstractNumId w:val="0"/>
+  </w:num>
+  <w:num w:numId="2" w16cid:durableId="939947014">
+    <w:abstractNumId w:val="1"/>
   </w:num>
 </w:numbering>
 </file>
@@ -4865,6 +7755,7 @@
   <w:style w:type="character" w:default="1" w:styleId="Carpredefinitoparagrafo">
     <w:name w:val="Default Paragraph Font"/>
     <w:uiPriority w:val="1"/>
+    <w:semiHidden/>
     <w:unhideWhenUsed/>
   </w:style>
   <w:style w:type="table" w:default="1" w:styleId="Tabellanormale">

</xml_diff>